<commit_message>
Added solution for a global situation
</commit_message>
<xml_diff>
--- a/deforestation_solution_TomaszMarcinKowalski.docx
+++ b/deforestation_solution_TomaszMarcinKowalski.docx
@@ -15,19 +15,13 @@
     </w:p>
     <w:p>
       <w:r>
-        <w:t xml:space="preserve">ForestQuery is on a mission to combat deforestation around the world and to raise awareness about this topic and its impact on the environment. The data analysis team at ForestQuery has obtained data from the World Bank that includes forest area and total </w:t>
-      </w:r>
-      <w:r>
-        <w:t>land area by country and year from 1990 to 2016, as well as a table of countries and the regions to which they belong.</w:t>
-      </w:r>
-    </w:p>
-    <w:p/>
-    <w:p>
-      <w:r>
-        <w:t>The data analysis team has used SQL to bring these tables together and to query them in an effort to find areas of concern as well as ar</w:t>
-      </w:r>
-      <w:r>
-        <w:t>eas that present an opportunity to learn from successes.</w:t>
+        <w:t>ForestQuery is on a mission to combat deforestation around the world and to raise awareness about this topic and its impact on the environment. The data analysis team at ForestQuery has obtained data from the World Bank that includes forest area and total land area by country and year from 1990 to 2016, as well as a table of countries and the regions to which they belong.</w:t>
+      </w:r>
+    </w:p>
+    <w:p/>
+    <w:p>
+      <w:r>
+        <w:t>The data analysis team has used SQL to bring these tables together and to query them in an effort to find areas of concern as well as areas that present an opportunity to learn from successes.</w:t>
       </w:r>
     </w:p>
     <w:p/>
@@ -52,10 +46,19 @@
     </w:p>
     <w:p>
       <w:r>
-        <w:t>According to the World Bank, the total forest area of the world was __________________ in 1990. As of 2016, the most recent year for which data was available, that number had fal</w:t>
-      </w:r>
-      <w:r>
-        <w:t>len to</w:t>
+        <w:t xml:space="preserve">According to the World Bank, the total forest area of the world was </w:t>
+      </w:r>
+      <w:r>
+        <w:t>82016472.04 km</w:t>
+      </w:r>
+      <w:r>
+        <w:rPr>
+          <w:vertAlign w:val="superscript"/>
+        </w:rPr>
+        <w:t>2</w:t>
+      </w:r>
+      <w:r>
+        <w:t xml:space="preserve"> in 1990. As of 2016, the most recent year for which data was available, that number had fallen to</w:t>
       </w:r>
       <w:r>
         <w:rPr>
@@ -64,13 +67,58 @@
         <w:t xml:space="preserve"> </w:t>
       </w:r>
       <w:r>
-        <w:t>__________________, a loss of __________________, or __________________%.</w:t>
-      </w:r>
-    </w:p>
-    <w:p/>
-    <w:p>
-      <w:r>
-        <w:t>The forest area lost over this time period is slightly more than the entire land area of __________________ listed for the year 2016 (which is __________________).</w:t>
+        <w:t>79825433.95 km</w:t>
+      </w:r>
+      <w:r>
+        <w:rPr>
+          <w:vertAlign w:val="superscript"/>
+        </w:rPr>
+        <w:t>2</w:t>
+      </w:r>
+      <w:r>
+        <w:t xml:space="preserve">, a loss of </w:t>
+      </w:r>
+      <w:r>
+        <w:t>2191038.09 km</w:t>
+      </w:r>
+      <w:r>
+        <w:rPr>
+          <w:vertAlign w:val="superscript"/>
+        </w:rPr>
+        <w:t>2</w:t>
+      </w:r>
+      <w:r>
+        <w:t xml:space="preserve">, or </w:t>
+      </w:r>
+      <w:r>
+        <w:t>2.67</w:t>
+      </w:r>
+      <w:r>
+        <w:t>%.</w:t>
+      </w:r>
+    </w:p>
+    <w:p/>
+    <w:p>
+      <w:r>
+        <w:t>The forest area lost over this time period is slightly more than the entire land area of</w:t>
+      </w:r>
+      <w:r>
+        <w:t xml:space="preserve"> Democratic Republic of the Congo</w:t>
+      </w:r>
+      <w:r>
+        <w:t xml:space="preserve"> listed for the year 2016 (which is </w:t>
+      </w:r>
+      <w:r>
+        <w:t>2267050 km</w:t>
+      </w:r>
+      <w:r>
+        <w:rPr>
+          <w:vertAlign w:val="superscript"/>
+        </w:rPr>
+        <w:t>2</w:t>
+      </w:r>
+      <w:r>
+        <w:t>).</w:t>
       </w:r>
     </w:p>
     <w:p/>
@@ -90,30 +138,18 @@
         <w:rPr>
           <w:b/>
         </w:rPr>
-        <w:t>REGION</w:t>
-      </w:r>
-      <w:r>
-        <w:rPr>
-          <w:b/>
-        </w:rPr>
-        <w:t>AL OUTLOOK</w:t>
-      </w:r>
-    </w:p>
-    <w:p>
-      <w:r>
-        <w:t>In 2016, the percent of the total land area of the world designated as forest was __________________. The region with the highest relative forestation was__________________, with __________________%, and the region with the lowest relative fores</w:t>
-      </w:r>
-      <w:r>
-        <w:t>tation was __________________, with __________________% forestation.</w:t>
-      </w:r>
-    </w:p>
-    <w:p/>
-    <w:p>
-      <w:r>
-        <w:t>In 1990, the percent of the total land area of the world designated as forest was __________________. The region with the highest relative forestation was__________________, with _______</w:t>
-      </w:r>
-      <w:r>
-        <w:t>___________%, and the region with the lowest relative forestation was __________________, with __________________% forestation.</w:t>
+        <w:t>REGIONAL OUTLOOK</w:t>
+      </w:r>
+    </w:p>
+    <w:p>
+      <w:r>
+        <w:t>In 2016, the percent of the total land area of the world designated as forest was __________________. The region with the highest relative forestation was__________________, with __________________%, and the region with the lowest relative forestation was __________________, with __________________% forestation.</w:t>
+      </w:r>
+    </w:p>
+    <w:p/>
+    <w:p>
+      <w:r>
+        <w:t>In 1990, the percent of the total land area of the world designated as forest was __________________. The region with the highest relative forestation was__________________, with __________________%, and the region with the lowest relative forestation was __________________, with __________________% forestation.</w:t>
       </w:r>
     </w:p>
     <w:p/>
@@ -393,13 +429,7 @@
     <w:p/>
     <w:p>
       <w:r>
-        <w:t>The only regions of the world that decreased in percent forest area from 1990 to 2016 were __________________ (dropped from __________________% to __________________%) and __________________ (__________________% to __________________%). All other regio</w:t>
-      </w:r>
-      <w:r>
-        <w:t>ns actually increased in forest area over this time period. However, the drop in forest area in the two aforementioned regions was so large, the percent forest area of the world decreased over this time period from __________________% to __________________</w:t>
-      </w:r>
-      <w:r>
-        <w:t xml:space="preserve">%. </w:t>
+        <w:t xml:space="preserve">The only regions of the world that decreased in percent forest area from 1990 to 2016 were __________________ (dropped from __________________% to __________________%) and __________________ (__________________% to __________________%). All other regions actually increased in forest area over this time period. However, the drop in forest area in the two aforementioned regions was so large, the percent forest area of the world decreased over this time period from __________________% to __________________%. </w:t>
       </w:r>
     </w:p>
     <w:p/>
@@ -438,22 +468,13 @@
     </w:p>
     <w:p>
       <w:r>
-        <w:t>There is one particularly bright spot in the data at the country level, __________________</w:t>
-      </w:r>
-      <w:r>
-        <w:t>. This country actually increased in forest area from 1990 to 2016 by __________________. It would be interesting to study what has changed in this country over this time to drive this figure in the data higher. The country with the next largest increase i</w:t>
-      </w:r>
-      <w:r>
-        <w:t>n forest area from 1990 to 2016 was the__________________, but it only saw an increase of __________________, much lower than the figure for __________________.</w:t>
-      </w:r>
-    </w:p>
-    <w:p/>
-    <w:p>
-      <w:r>
-        <w:t>__________________ and __________________ are of course very large countries in total land are</w:t>
-      </w:r>
-      <w:r>
-        <w:t xml:space="preserve">a, so when we look at the largest </w:t>
+        <w:t>There is one particularly bright spot in the data at the country level, __________________. This country actually increased in forest area from 1990 to 2016 by __________________. It would be interesting to study what has changed in this country over this time to drive this figure in the data higher. The country with the next largest increase in forest area from 1990 to 2016 was the__________________, but it only saw an increase of __________________, much lower than the figure for __________________.</w:t>
+      </w:r>
+    </w:p>
+    <w:p/>
+    <w:p>
+      <w:r>
+        <w:t xml:space="preserve">__________________ and __________________ are of course very large countries in total land area, so when we look at the largest </w:t>
       </w:r>
       <w:r>
         <w:rPr>
@@ -477,18 +498,12 @@
       <w:bookmarkStart w:id="5" w:name="_iy2o4cp5oi3h" w:colFirst="0" w:colLast="0"/>
       <w:bookmarkEnd w:id="5"/>
       <w:r>
-        <w:t>LARGEST CONCERN</w:t>
-      </w:r>
-      <w:r>
-        <w:t>S</w:t>
-      </w:r>
-    </w:p>
-    <w:p>
-      <w:r>
-        <w:t xml:space="preserve">Which countries are seeing deforestation to the largest degree? We can answer this question in two ways. First, we can look at the absolute square kilometer decrease in forest area from 1990 to 2016. The following 3 countries had the largest decrease in </w:t>
-      </w:r>
-      <w:r>
-        <w:t>forest area over the time period under consideration:</w:t>
+        <w:t>LARGEST CONCERNS</w:t>
+      </w:r>
+    </w:p>
+    <w:p>
+      <w:r>
+        <w:t>Which countries are seeing deforestation to the largest degree? We can answer this question in two ways. First, we can look at the absolute square kilometer decrease in forest area from 1990 to 2016. The following 3 countries had the largest decrease in forest area over the time period under consideration:</w:t>
       </w:r>
     </w:p>
     <w:p/>
@@ -1115,19 +1130,13 @@
     <w:p/>
     <w:p>
       <w:r>
-        <w:t>When we consider countries that decreased in forest area the most between 1990 and 2016, we find that four of the top 5 countries on the list are in the region of __________________. The countries are __________________, __________________, _______________</w:t>
-      </w:r>
-      <w:r>
-        <w:t xml:space="preserve">___, and __________________. The 5th country on the list is __________________, which is in the __________________ region. </w:t>
-      </w:r>
-    </w:p>
-    <w:p/>
-    <w:p>
-      <w:r>
-        <w:t>From the above analysis, we see that __________________ is the only country that ranks in the top 5 both in terms of absolute squar</w:t>
-      </w:r>
-      <w:r>
-        <w:t>e kilometer decrease in forest as well as percent decrease in forest area from 1990 to 2016. Therefore, this country has a significant opportunity ahead to stop the decline and hopefully spearhead remedial efforts.</w:t>
+        <w:t xml:space="preserve">When we consider countries that decreased in forest area the most between 1990 and 2016, we find that four of the top 5 countries on the list are in the region of __________________. The countries are __________________, __________________, __________________, and __________________. The 5th country on the list is __________________, which is in the __________________ region. </w:t>
+      </w:r>
+    </w:p>
+    <w:p/>
+    <w:p>
+      <w:r>
+        <w:t>From the above analysis, we see that __________________ is the only country that ranks in the top 5 both in terms of absolute square kilometer decrease in forest as well as percent decrease in forest area from 1990 to 2016. Therefore, this country has a significant opportunity ahead to stop the decline and hopefully spearhead remedial efforts.</w:t>
       </w:r>
     </w:p>
     <w:p/>
@@ -1151,10 +1160,7 @@
     <w:p/>
     <w:p>
       <w:r>
-        <w:t>Table 3.3: Count of Countr</w:t>
-      </w:r>
-      <w:r>
-        <w:t>ies Grouped by Forestation Percent Quartiles, 2016:</w:t>
+        <w:t>Table 3.3: Count of Countries Grouped by Forestation Percent Quartiles, 2016:</w:t>
       </w:r>
     </w:p>
     <w:p/>
@@ -1453,10 +1459,7 @@
     <w:p/>
     <w:p>
       <w:r>
-        <w:t>There were __________________ countries in the top quartile in 2016. These are countries with a very high percentage of their land area designated as forest. The follow</w:t>
-      </w:r>
-      <w:r>
-        <w:t>ing is a list of countries and their respective forest land, denoted as a percentage.</w:t>
+        <w:t>There were __________________ countries in the top quartile in 2016. These are countries with a very high percentage of their land area designated as forest. The following is a list of countries and their respective forest land, denoted as a percentage.</w:t>
       </w:r>
     </w:p>
     <w:p/>
@@ -1732,10 +1735,7 @@
       <w:bookmarkStart w:id="7" w:name="_gsx3v1vrukr0" w:colFirst="0" w:colLast="0"/>
       <w:bookmarkEnd w:id="7"/>
       <w:r>
-        <w:t>4</w:t>
-      </w:r>
-      <w:r>
-        <w:t>. RECOMMENDATIONS</w:t>
+        <w:t>4. RECOMMENDATIONS</w:t>
       </w:r>
     </w:p>
     <w:p>
@@ -1792,13 +1792,7 @@
         <w:pStyle w:val="Heading2"/>
       </w:pPr>
       <w:r>
-        <w:t>5</w:t>
-      </w:r>
-      <w:r>
-        <w:t xml:space="preserve">. </w:t>
-      </w:r>
-      <w:r>
-        <w:t>APPENDIX: SQL queries used</w:t>
+        <w:t>5. APPENDIX: SQL queries used</w:t>
       </w:r>
     </w:p>
     <w:p/>

</xml_diff>

<commit_message>
Solution for regional outlook
</commit_message>
<xml_diff>
--- a/deforestation_solution_TomaszMarcinKowalski.docx
+++ b/deforestation_solution_TomaszMarcinKowalski.docx
@@ -143,13 +143,76 @@
     </w:p>
     <w:p>
       <w:r>
-        <w:t>In 2016, the percent of the total land area of the world designated as forest was __________________. The region with the highest relative forestation was__________________, with __________________%, and the region with the lowest relative forestation was __________________, with __________________% forestation.</w:t>
+        <w:t xml:space="preserve">In 2016, the percent of the total land area of the world designated as forest was </w:t>
+      </w:r>
+      <w:r>
+        <w:t>31.38%</w:t>
+      </w:r>
+      <w:r>
+        <w:t>. The region with the highest relative forestation was</w:t>
+      </w:r>
+      <w:r>
+        <w:t xml:space="preserve"> Latin America &amp; Caribbean</w:t>
+      </w:r>
+      <w:r>
+        <w:t xml:space="preserve"> with </w:t>
+      </w:r>
+      <w:r>
+        <w:t>46.16%</w:t>
+      </w:r>
+      <w:r>
+        <w:t xml:space="preserve"> and the region with the lowest relative forestation was </w:t>
+      </w:r>
+      <w:r>
+        <w:t>Middle East &amp; North Africa</w:t>
+      </w:r>
+      <w:r>
+        <w:t xml:space="preserve"> </w:t>
+      </w:r>
+      <w:r>
+        <w:t xml:space="preserve">with </w:t>
+      </w:r>
+      <w:r>
+        <w:t>2.07</w:t>
+      </w:r>
+      <w:r>
+        <w:t>% forestation.</w:t>
       </w:r>
     </w:p>
     <w:p/>
     <w:p>
       <w:r>
-        <w:t>In 1990, the percent of the total land area of the world designated as forest was __________________. The region with the highest relative forestation was__________________, with __________________%, and the region with the lowest relative forestation was __________________, with __________________% forestation.</w:t>
+        <w:t xml:space="preserve">In 1990, the percent of the total land area of the world designated as forest was </w:t>
+      </w:r>
+      <w:r>
+        <w:t>32.42%</w:t>
+      </w:r>
+      <w:r>
+        <w:t xml:space="preserve"> The region with the highest relative forestation </w:t>
+      </w:r>
+      <w:r>
+        <w:t>was Latin America &amp; Caribbean</w:t>
+      </w:r>
+      <w:r>
+        <w:t xml:space="preserve">, with </w:t>
+      </w:r>
+      <w:r>
+        <w:t>51.03</w:t>
+      </w:r>
+      <w:r>
+        <w:t xml:space="preserve">%, and the region with the lowest relative forestation was </w:t>
+      </w:r>
+      <w:r>
+        <w:t>Middle East &amp; North Africa</w:t>
+      </w:r>
+      <w:r>
+        <w:t xml:space="preserve">, with </w:t>
+      </w:r>
+      <w:r>
+        <w:t>1.78</w:t>
+      </w:r>
+      <w:r>
+        <w:t>% forestation.</w:t>
       </w:r>
     </w:p>
     <w:p/>
@@ -159,8 +222,11 @@
     <w:p/>
     <w:p/>
     <w:p/>
+    <w:p/>
+    <w:p/>
     <w:p>
       <w:r>
+        <w:lastRenderedPageBreak/>
         <w:t>Table 2.1: Percent Forest Area by Region, 1990 &amp; 2016:</w:t>
       </w:r>
     </w:p>
@@ -267,42 +333,51 @@
               <w:widowControl w:val="0"/>
               <w:spacing w:line="240" w:lineRule="auto"/>
             </w:pPr>
-          </w:p>
-        </w:tc>
-        <w:tc>
-          <w:tcPr>
-            <w:tcW w:w="3120" w:type="dxa"/>
-            <w:shd w:val="clear" w:color="auto" w:fill="auto"/>
-            <w:tcMar>
-              <w:top w:w="100" w:type="dxa"/>
-              <w:left w:w="100" w:type="dxa"/>
-              <w:bottom w:w="100" w:type="dxa"/>
-              <w:right w:w="100" w:type="dxa"/>
-            </w:tcMar>
-          </w:tcPr>
-          <w:p>
-            <w:pPr>
-              <w:widowControl w:val="0"/>
-              <w:spacing w:line="240" w:lineRule="auto"/>
-            </w:pPr>
-          </w:p>
-        </w:tc>
-        <w:tc>
-          <w:tcPr>
-            <w:tcW w:w="3120" w:type="dxa"/>
-            <w:shd w:val="clear" w:color="auto" w:fill="auto"/>
-            <w:tcMar>
-              <w:top w:w="100" w:type="dxa"/>
-              <w:left w:w="100" w:type="dxa"/>
-              <w:bottom w:w="100" w:type="dxa"/>
-              <w:right w:w="100" w:type="dxa"/>
-            </w:tcMar>
-          </w:tcPr>
-          <w:p>
-            <w:pPr>
-              <w:widowControl w:val="0"/>
-              <w:spacing w:line="240" w:lineRule="auto"/>
-            </w:pPr>
+            <w:r>
+              <w:t>East Asia &amp; Pacific</w:t>
+            </w:r>
+          </w:p>
+        </w:tc>
+        <w:tc>
+          <w:tcPr>
+            <w:tcW w:w="3120" w:type="dxa"/>
+            <w:shd w:val="clear" w:color="auto" w:fill="auto"/>
+            <w:tcMar>
+              <w:top w:w="100" w:type="dxa"/>
+              <w:left w:w="100" w:type="dxa"/>
+              <w:bottom w:w="100" w:type="dxa"/>
+              <w:right w:w="100" w:type="dxa"/>
+            </w:tcMar>
+          </w:tcPr>
+          <w:p>
+            <w:pPr>
+              <w:widowControl w:val="0"/>
+              <w:spacing w:line="240" w:lineRule="auto"/>
+            </w:pPr>
+            <w:r>
+              <w:t>25.78</w:t>
+            </w:r>
+          </w:p>
+        </w:tc>
+        <w:tc>
+          <w:tcPr>
+            <w:tcW w:w="3120" w:type="dxa"/>
+            <w:shd w:val="clear" w:color="auto" w:fill="auto"/>
+            <w:tcMar>
+              <w:top w:w="100" w:type="dxa"/>
+              <w:left w:w="100" w:type="dxa"/>
+              <w:bottom w:w="100" w:type="dxa"/>
+              <w:right w:w="100" w:type="dxa"/>
+            </w:tcMar>
+          </w:tcPr>
+          <w:p>
+            <w:pPr>
+              <w:widowControl w:val="0"/>
+              <w:spacing w:line="240" w:lineRule="auto"/>
+            </w:pPr>
+            <w:r>
+              <w:t>26.36</w:t>
+            </w:r>
           </w:p>
         </w:tc>
       </w:tr>
@@ -323,42 +398,51 @@
               <w:widowControl w:val="0"/>
               <w:spacing w:line="240" w:lineRule="auto"/>
             </w:pPr>
-          </w:p>
-        </w:tc>
-        <w:tc>
-          <w:tcPr>
-            <w:tcW w:w="3120" w:type="dxa"/>
-            <w:shd w:val="clear" w:color="auto" w:fill="auto"/>
-            <w:tcMar>
-              <w:top w:w="100" w:type="dxa"/>
-              <w:left w:w="100" w:type="dxa"/>
-              <w:bottom w:w="100" w:type="dxa"/>
-              <w:right w:w="100" w:type="dxa"/>
-            </w:tcMar>
-          </w:tcPr>
-          <w:p>
-            <w:pPr>
-              <w:widowControl w:val="0"/>
-              <w:spacing w:line="240" w:lineRule="auto"/>
-            </w:pPr>
-          </w:p>
-        </w:tc>
-        <w:tc>
-          <w:tcPr>
-            <w:tcW w:w="3120" w:type="dxa"/>
-            <w:shd w:val="clear" w:color="auto" w:fill="auto"/>
-            <w:tcMar>
-              <w:top w:w="100" w:type="dxa"/>
-              <w:left w:w="100" w:type="dxa"/>
-              <w:bottom w:w="100" w:type="dxa"/>
-              <w:right w:w="100" w:type="dxa"/>
-            </w:tcMar>
-          </w:tcPr>
-          <w:p>
-            <w:pPr>
-              <w:widowControl w:val="0"/>
-              <w:spacing w:line="240" w:lineRule="auto"/>
-            </w:pPr>
+            <w:r>
+              <w:t>Europe &amp; Central Asia</w:t>
+            </w:r>
+          </w:p>
+        </w:tc>
+        <w:tc>
+          <w:tcPr>
+            <w:tcW w:w="3120" w:type="dxa"/>
+            <w:shd w:val="clear" w:color="auto" w:fill="auto"/>
+            <w:tcMar>
+              <w:top w:w="100" w:type="dxa"/>
+              <w:left w:w="100" w:type="dxa"/>
+              <w:bottom w:w="100" w:type="dxa"/>
+              <w:right w:w="100" w:type="dxa"/>
+            </w:tcMar>
+          </w:tcPr>
+          <w:p>
+            <w:pPr>
+              <w:widowControl w:val="0"/>
+              <w:spacing w:line="240" w:lineRule="auto"/>
+            </w:pPr>
+            <w:r>
+              <w:t>37.28</w:t>
+            </w:r>
+          </w:p>
+        </w:tc>
+        <w:tc>
+          <w:tcPr>
+            <w:tcW w:w="3120" w:type="dxa"/>
+            <w:shd w:val="clear" w:color="auto" w:fill="auto"/>
+            <w:tcMar>
+              <w:top w:w="100" w:type="dxa"/>
+              <w:left w:w="100" w:type="dxa"/>
+              <w:bottom w:w="100" w:type="dxa"/>
+              <w:right w:w="100" w:type="dxa"/>
+            </w:tcMar>
+          </w:tcPr>
+          <w:p>
+            <w:pPr>
+              <w:widowControl w:val="0"/>
+              <w:spacing w:line="240" w:lineRule="auto"/>
+            </w:pPr>
+            <w:r>
+              <w:t>38.04</w:t>
+            </w:r>
           </w:p>
         </w:tc>
       </w:tr>
@@ -379,42 +463,311 @@
               <w:widowControl w:val="0"/>
               <w:spacing w:line="240" w:lineRule="auto"/>
             </w:pPr>
-          </w:p>
-        </w:tc>
-        <w:tc>
-          <w:tcPr>
-            <w:tcW w:w="3120" w:type="dxa"/>
-            <w:shd w:val="clear" w:color="auto" w:fill="auto"/>
-            <w:tcMar>
-              <w:top w:w="100" w:type="dxa"/>
-              <w:left w:w="100" w:type="dxa"/>
-              <w:bottom w:w="100" w:type="dxa"/>
-              <w:right w:w="100" w:type="dxa"/>
-            </w:tcMar>
-          </w:tcPr>
-          <w:p>
-            <w:pPr>
-              <w:widowControl w:val="0"/>
-              <w:spacing w:line="240" w:lineRule="auto"/>
-            </w:pPr>
-          </w:p>
-        </w:tc>
-        <w:tc>
-          <w:tcPr>
-            <w:tcW w:w="3120" w:type="dxa"/>
-            <w:shd w:val="clear" w:color="auto" w:fill="auto"/>
-            <w:tcMar>
-              <w:top w:w="100" w:type="dxa"/>
-              <w:left w:w="100" w:type="dxa"/>
-              <w:bottom w:w="100" w:type="dxa"/>
-              <w:right w:w="100" w:type="dxa"/>
-            </w:tcMar>
-          </w:tcPr>
-          <w:p>
-            <w:pPr>
-              <w:widowControl w:val="0"/>
-              <w:spacing w:line="240" w:lineRule="auto"/>
-            </w:pPr>
+            <w:r>
+              <w:t>Latin America &amp; Caribbean</w:t>
+            </w:r>
+          </w:p>
+        </w:tc>
+        <w:tc>
+          <w:tcPr>
+            <w:tcW w:w="3120" w:type="dxa"/>
+            <w:shd w:val="clear" w:color="auto" w:fill="auto"/>
+            <w:tcMar>
+              <w:top w:w="100" w:type="dxa"/>
+              <w:left w:w="100" w:type="dxa"/>
+              <w:bottom w:w="100" w:type="dxa"/>
+              <w:right w:w="100" w:type="dxa"/>
+            </w:tcMar>
+          </w:tcPr>
+          <w:p>
+            <w:pPr>
+              <w:widowControl w:val="0"/>
+              <w:spacing w:line="240" w:lineRule="auto"/>
+            </w:pPr>
+            <w:r>
+              <w:t>51.03</w:t>
+            </w:r>
+          </w:p>
+        </w:tc>
+        <w:tc>
+          <w:tcPr>
+            <w:tcW w:w="3120" w:type="dxa"/>
+            <w:shd w:val="clear" w:color="auto" w:fill="auto"/>
+            <w:tcMar>
+              <w:top w:w="100" w:type="dxa"/>
+              <w:left w:w="100" w:type="dxa"/>
+              <w:bottom w:w="100" w:type="dxa"/>
+              <w:right w:w="100" w:type="dxa"/>
+            </w:tcMar>
+          </w:tcPr>
+          <w:p>
+            <w:pPr>
+              <w:widowControl w:val="0"/>
+              <w:spacing w:line="240" w:lineRule="auto"/>
+            </w:pPr>
+            <w:r>
+              <w:t>46.16</w:t>
+            </w:r>
+          </w:p>
+        </w:tc>
+      </w:tr>
+      <w:tr>
+        <w:tc>
+          <w:tcPr>
+            <w:tcW w:w="3120" w:type="dxa"/>
+            <w:shd w:val="clear" w:color="auto" w:fill="auto"/>
+            <w:tcMar>
+              <w:top w:w="100" w:type="dxa"/>
+              <w:left w:w="100" w:type="dxa"/>
+              <w:bottom w:w="100" w:type="dxa"/>
+              <w:right w:w="100" w:type="dxa"/>
+            </w:tcMar>
+          </w:tcPr>
+          <w:p>
+            <w:pPr>
+              <w:widowControl w:val="0"/>
+              <w:spacing w:line="240" w:lineRule="auto"/>
+            </w:pPr>
+            <w:r>
+              <w:t>Middle East &amp; North Africa</w:t>
+            </w:r>
+          </w:p>
+        </w:tc>
+        <w:tc>
+          <w:tcPr>
+            <w:tcW w:w="3120" w:type="dxa"/>
+            <w:shd w:val="clear" w:color="auto" w:fill="auto"/>
+            <w:tcMar>
+              <w:top w:w="100" w:type="dxa"/>
+              <w:left w:w="100" w:type="dxa"/>
+              <w:bottom w:w="100" w:type="dxa"/>
+              <w:right w:w="100" w:type="dxa"/>
+            </w:tcMar>
+          </w:tcPr>
+          <w:p>
+            <w:pPr>
+              <w:widowControl w:val="0"/>
+              <w:spacing w:line="240" w:lineRule="auto"/>
+            </w:pPr>
+            <w:r>
+              <w:t>1.78</w:t>
+            </w:r>
+          </w:p>
+        </w:tc>
+        <w:tc>
+          <w:tcPr>
+            <w:tcW w:w="3120" w:type="dxa"/>
+            <w:shd w:val="clear" w:color="auto" w:fill="auto"/>
+            <w:tcMar>
+              <w:top w:w="100" w:type="dxa"/>
+              <w:left w:w="100" w:type="dxa"/>
+              <w:bottom w:w="100" w:type="dxa"/>
+              <w:right w:w="100" w:type="dxa"/>
+            </w:tcMar>
+          </w:tcPr>
+          <w:p>
+            <w:pPr>
+              <w:widowControl w:val="0"/>
+              <w:spacing w:line="240" w:lineRule="auto"/>
+            </w:pPr>
+            <w:r>
+              <w:t>2.07</w:t>
+            </w:r>
+          </w:p>
+        </w:tc>
+      </w:tr>
+      <w:tr>
+        <w:tc>
+          <w:tcPr>
+            <w:tcW w:w="3120" w:type="dxa"/>
+            <w:shd w:val="clear" w:color="auto" w:fill="auto"/>
+            <w:tcMar>
+              <w:top w:w="100" w:type="dxa"/>
+              <w:left w:w="100" w:type="dxa"/>
+              <w:bottom w:w="100" w:type="dxa"/>
+              <w:right w:w="100" w:type="dxa"/>
+            </w:tcMar>
+          </w:tcPr>
+          <w:p>
+            <w:pPr>
+              <w:widowControl w:val="0"/>
+              <w:spacing w:line="240" w:lineRule="auto"/>
+            </w:pPr>
+            <w:r>
+              <w:t>North America</w:t>
+            </w:r>
+          </w:p>
+        </w:tc>
+        <w:tc>
+          <w:tcPr>
+            <w:tcW w:w="3120" w:type="dxa"/>
+            <w:shd w:val="clear" w:color="auto" w:fill="auto"/>
+            <w:tcMar>
+              <w:top w:w="100" w:type="dxa"/>
+              <w:left w:w="100" w:type="dxa"/>
+              <w:bottom w:w="100" w:type="dxa"/>
+              <w:right w:w="100" w:type="dxa"/>
+            </w:tcMar>
+          </w:tcPr>
+          <w:p>
+            <w:pPr>
+              <w:widowControl w:val="0"/>
+              <w:spacing w:line="240" w:lineRule="auto"/>
+            </w:pPr>
+            <w:r>
+              <w:t>35.65</w:t>
+            </w:r>
+          </w:p>
+        </w:tc>
+        <w:tc>
+          <w:tcPr>
+            <w:tcW w:w="3120" w:type="dxa"/>
+            <w:shd w:val="clear" w:color="auto" w:fill="auto"/>
+            <w:tcMar>
+              <w:top w:w="100" w:type="dxa"/>
+              <w:left w:w="100" w:type="dxa"/>
+              <w:bottom w:w="100" w:type="dxa"/>
+              <w:right w:w="100" w:type="dxa"/>
+            </w:tcMar>
+          </w:tcPr>
+          <w:p>
+            <w:pPr>
+              <w:widowControl w:val="0"/>
+              <w:spacing w:line="240" w:lineRule="auto"/>
+            </w:pPr>
+            <w:r>
+              <w:t>36.04</w:t>
+            </w:r>
+          </w:p>
+        </w:tc>
+      </w:tr>
+      <w:tr>
+        <w:tc>
+          <w:tcPr>
+            <w:tcW w:w="3120" w:type="dxa"/>
+            <w:shd w:val="clear" w:color="auto" w:fill="auto"/>
+            <w:tcMar>
+              <w:top w:w="100" w:type="dxa"/>
+              <w:left w:w="100" w:type="dxa"/>
+              <w:bottom w:w="100" w:type="dxa"/>
+              <w:right w:w="100" w:type="dxa"/>
+            </w:tcMar>
+          </w:tcPr>
+          <w:p>
+            <w:pPr>
+              <w:widowControl w:val="0"/>
+              <w:spacing w:line="240" w:lineRule="auto"/>
+            </w:pPr>
+            <w:r>
+              <w:t>South Asia</w:t>
+            </w:r>
+          </w:p>
+        </w:tc>
+        <w:tc>
+          <w:tcPr>
+            <w:tcW w:w="3120" w:type="dxa"/>
+            <w:shd w:val="clear" w:color="auto" w:fill="auto"/>
+            <w:tcMar>
+              <w:top w:w="100" w:type="dxa"/>
+              <w:left w:w="100" w:type="dxa"/>
+              <w:bottom w:w="100" w:type="dxa"/>
+              <w:right w:w="100" w:type="dxa"/>
+            </w:tcMar>
+          </w:tcPr>
+          <w:p>
+            <w:pPr>
+              <w:widowControl w:val="0"/>
+              <w:spacing w:line="240" w:lineRule="auto"/>
+            </w:pPr>
+            <w:r>
+              <w:t>16.51</w:t>
+            </w:r>
+          </w:p>
+        </w:tc>
+        <w:tc>
+          <w:tcPr>
+            <w:tcW w:w="3120" w:type="dxa"/>
+            <w:shd w:val="clear" w:color="auto" w:fill="auto"/>
+            <w:tcMar>
+              <w:top w:w="100" w:type="dxa"/>
+              <w:left w:w="100" w:type="dxa"/>
+              <w:bottom w:w="100" w:type="dxa"/>
+              <w:right w:w="100" w:type="dxa"/>
+            </w:tcMar>
+          </w:tcPr>
+          <w:p>
+            <w:pPr>
+              <w:widowControl w:val="0"/>
+              <w:spacing w:line="240" w:lineRule="auto"/>
+            </w:pPr>
+            <w:r>
+              <w:t>17.51</w:t>
+            </w:r>
+          </w:p>
+        </w:tc>
+      </w:tr>
+      <w:tr>
+        <w:tc>
+          <w:tcPr>
+            <w:tcW w:w="3120" w:type="dxa"/>
+            <w:shd w:val="clear" w:color="auto" w:fill="auto"/>
+            <w:tcMar>
+              <w:top w:w="100" w:type="dxa"/>
+              <w:left w:w="100" w:type="dxa"/>
+              <w:bottom w:w="100" w:type="dxa"/>
+              <w:right w:w="100" w:type="dxa"/>
+            </w:tcMar>
+          </w:tcPr>
+          <w:p>
+            <w:pPr>
+              <w:widowControl w:val="0"/>
+              <w:spacing w:line="240" w:lineRule="auto"/>
+            </w:pPr>
+            <w:r>
+              <w:t>Sub-Saharan Africa</w:t>
+            </w:r>
+          </w:p>
+        </w:tc>
+        <w:tc>
+          <w:tcPr>
+            <w:tcW w:w="3120" w:type="dxa"/>
+            <w:shd w:val="clear" w:color="auto" w:fill="auto"/>
+            <w:tcMar>
+              <w:top w:w="100" w:type="dxa"/>
+              <w:left w:w="100" w:type="dxa"/>
+              <w:bottom w:w="100" w:type="dxa"/>
+              <w:right w:w="100" w:type="dxa"/>
+            </w:tcMar>
+          </w:tcPr>
+          <w:p>
+            <w:pPr>
+              <w:widowControl w:val="0"/>
+              <w:spacing w:line="240" w:lineRule="auto"/>
+            </w:pPr>
+            <w:r>
+              <w:t>30.67</w:t>
+            </w:r>
+          </w:p>
+        </w:tc>
+        <w:tc>
+          <w:tcPr>
+            <w:tcW w:w="3120" w:type="dxa"/>
+            <w:shd w:val="clear" w:color="auto" w:fill="auto"/>
+            <w:tcMar>
+              <w:top w:w="100" w:type="dxa"/>
+              <w:left w:w="100" w:type="dxa"/>
+              <w:bottom w:w="100" w:type="dxa"/>
+              <w:right w:w="100" w:type="dxa"/>
+            </w:tcMar>
+          </w:tcPr>
+          <w:p>
+            <w:pPr>
+              <w:widowControl w:val="0"/>
+              <w:spacing w:line="240" w:lineRule="auto"/>
+            </w:pPr>
+            <w:r>
+              <w:t>28.79</w:t>
+            </w:r>
           </w:p>
         </w:tc>
       </w:tr>
@@ -429,7 +782,58 @@
     <w:p/>
     <w:p>
       <w:r>
-        <w:t xml:space="preserve">The only regions of the world that decreased in percent forest area from 1990 to 2016 were __________________ (dropped from __________________% to __________________%) and __________________ (__________________% to __________________%). All other regions actually increased in forest area over this time period. However, the drop in forest area in the two aforementioned regions was so large, the percent forest area of the world decreased over this time period from __________________% to __________________%. </w:t>
+        <w:t xml:space="preserve">The only regions of the world that decreased in percent forest area from 1990 to 2016 were </w:t>
+      </w:r>
+      <w:r>
+        <w:t>Sub-Saharan Africa</w:t>
+      </w:r>
+      <w:r>
+        <w:t xml:space="preserve"> </w:t>
+      </w:r>
+      <w:r>
+        <w:t xml:space="preserve">(dropped from </w:t>
+      </w:r>
+      <w:r>
+        <w:t>30.67</w:t>
+      </w:r>
+      <w:r>
+        <w:t xml:space="preserve">% to </w:t>
+      </w:r>
+      <w:r>
+        <w:t>28.79</w:t>
+      </w:r>
+      <w:r>
+        <w:t xml:space="preserve">%) and </w:t>
+      </w:r>
+      <w:r>
+        <w:t>Latin America &amp; Caribbean</w:t>
+      </w:r>
+      <w:r>
+        <w:t xml:space="preserve"> (</w:t>
+      </w:r>
+      <w:r>
+        <w:t>51.03</w:t>
+      </w:r>
+      <w:r>
+        <w:t xml:space="preserve">% to </w:t>
+      </w:r>
+      <w:r>
+        <w:t>46.16</w:t>
+      </w:r>
+      <w:r>
+        <w:t xml:space="preserve">%). All other regions actually increased in forest area over this time period. However, the drop in forest area in the two aforementioned regions was so large, the percent forest area of the world decreased over this time period from </w:t>
+      </w:r>
+      <w:r>
+        <w:t>32.42</w:t>
+      </w:r>
+      <w:r>
+        <w:t xml:space="preserve">% to </w:t>
+      </w:r>
+      <w:r>
+        <w:t>31.38</w:t>
+      </w:r>
+      <w:r>
+        <w:t xml:space="preserve">%. </w:t>
       </w:r>
     </w:p>
     <w:p/>
@@ -498,6 +902,7 @@
       <w:bookmarkStart w:id="5" w:name="_iy2o4cp5oi3h" w:colFirst="0" w:colLast="0"/>
       <w:bookmarkEnd w:id="5"/>
       <w:r>
+        <w:lastRenderedPageBreak/>
         <w:t>LARGEST CONCERNS</w:t>
       </w:r>
     </w:p>
@@ -558,7 +963,6 @@
               <w:spacing w:line="240" w:lineRule="auto"/>
             </w:pPr>
             <w:r>
-              <w:lastRenderedPageBreak/>
               <w:t>Country</w:t>
             </w:r>
           </w:p>
@@ -1151,6 +1555,7 @@
       <w:bookmarkStart w:id="6" w:name="_10s81sreo00c" w:colFirst="0" w:colLast="0"/>
       <w:bookmarkEnd w:id="6"/>
       <w:r>
+        <w:lastRenderedPageBreak/>
         <w:t>QUARTILES</w:t>
       </w:r>
     </w:p>

</xml_diff>

<commit_message>
Solution for country level details part A & B
</commit_message>
<xml_diff>
--- a/deforestation_solution_TomaszMarcinKowalski.docx
+++ b/deforestation_solution_TomaszMarcinKowalski.docx
@@ -24,7 +24,6 @@
         <w:t>The data analysis team has used SQL to bring these tables together and to query them in an effort to find areas of concern as well as areas that present an opportunity to learn from successes.</w:t>
       </w:r>
     </w:p>
-    <w:p/>
     <w:p>
       <w:pPr>
         <w:pStyle w:val="Heading2"/>
@@ -121,7 +120,6 @@
         <w:t>).</w:t>
       </w:r>
     </w:p>
-    <w:p/>
     <w:p>
       <w:pPr>
         <w:pStyle w:val="Heading2"/>
@@ -164,10 +162,7 @@
         <w:t xml:space="preserve"> and the region with the lowest relative forestation was </w:t>
       </w:r>
       <w:r>
-        <w:t>Middle East &amp; North Africa</w:t>
-      </w:r>
-      <w:r>
-        <w:t xml:space="preserve"> </w:t>
+        <w:t xml:space="preserve">Middle East &amp; North Africa </w:t>
       </w:r>
       <w:r>
         <w:t xml:space="preserve">with </w:t>
@@ -215,6 +210,8 @@
         <w:t>% forestation.</w:t>
       </w:r>
     </w:p>
+    <w:p/>
+    <w:p/>
     <w:p/>
     <w:p/>
     <w:p/>
@@ -785,10 +782,7 @@
         <w:t xml:space="preserve">The only regions of the world that decreased in percent forest area from 1990 to 2016 were </w:t>
       </w:r>
       <w:r>
-        <w:t>Sub-Saharan Africa</w:t>
-      </w:r>
-      <w:r>
-        <w:t xml:space="preserve"> </w:t>
+        <w:t xml:space="preserve">Sub-Saharan Africa </w:t>
       </w:r>
       <w:r>
         <w:t xml:space="preserve">(dropped from </w:t>
@@ -836,7 +830,6 @@
         <w:t xml:space="preserve">%. </w:t>
       </w:r>
     </w:p>
-    <w:p/>
     <w:p>
       <w:pPr>
         <w:pStyle w:val="Heading2"/>
@@ -872,13 +865,64 @@
     </w:p>
     <w:p>
       <w:r>
-        <w:t>There is one particularly bright spot in the data at the country level, __________________. This country actually increased in forest area from 1990 to 2016 by __________________. It would be interesting to study what has changed in this country over this time to drive this figure in the data higher. The country with the next largest increase in forest area from 1990 to 2016 was the__________________, but it only saw an increase of __________________, much lower than the figure for __________________.</w:t>
+        <w:t xml:space="preserve">There is one particularly bright spot in the data at the country level, </w:t>
+      </w:r>
+      <w:r>
+        <w:t>China</w:t>
+      </w:r>
+      <w:r>
+        <w:t xml:space="preserve">. This country actually increased in forest area from 1990 to 2016 by </w:t>
+      </w:r>
+      <w:r>
+        <w:t>527229.06 km</w:t>
+      </w:r>
+      <w:r>
+        <w:rPr>
+          <w:vertAlign w:val="superscript"/>
+        </w:rPr>
+        <w:t>2</w:t>
+      </w:r>
+      <w:r>
+        <w:t>. It would be interesting to study what has changed in this country over this time to drive this figure in the data higher. The country with the next largest increase in forest area from 1990 to 2016 was the</w:t>
+      </w:r>
+      <w:r>
+        <w:t xml:space="preserve"> United States</w:t>
+      </w:r>
+      <w:r>
+        <w:t xml:space="preserve">, but it only saw an increase of </w:t>
+      </w:r>
+      <w:r>
+        <w:t>79200 km</w:t>
+      </w:r>
+      <w:r>
+        <w:rPr>
+          <w:vertAlign w:val="superscript"/>
+        </w:rPr>
+        <w:t>2</w:t>
+      </w:r>
+      <w:r>
+        <w:t xml:space="preserve">, much lower than the figure for </w:t>
+      </w:r>
+      <w:r>
+        <w:t>China</w:t>
+      </w:r>
+      <w:r>
+        <w:t>.</w:t>
       </w:r>
     </w:p>
     <w:p/>
     <w:p>
       <w:r>
-        <w:t xml:space="preserve">__________________ and __________________ are of course very large countries in total land area, so when we look at the largest </w:t>
+        <w:t xml:space="preserve">China </w:t>
+      </w:r>
+      <w:r>
+        <w:t xml:space="preserve">and </w:t>
+      </w:r>
+      <w:r>
+        <w:t>United States</w:t>
+      </w:r>
+      <w:r>
+        <w:t xml:space="preserve"> are of course very large countries in total land area, so when we look at the largest </w:t>
       </w:r>
       <w:r>
         <w:rPr>
@@ -887,10 +931,21 @@
         <w:t>percent</w:t>
       </w:r>
       <w:r>
-        <w:t xml:space="preserve"> change in forest area from 1990 to 2016, we aren’t surprised to find a much smaller country listed at the top. __________________ increased in forest area by __________________% from 1990 to 2016. </w:t>
+        <w:t xml:space="preserve"> change in forest area from 1990 to 2016, we aren’t surprised to find a much smaller country listed at the top. </w:t>
+      </w:r>
+      <w:r>
+        <w:t>Iceland</w:t>
+      </w:r>
+      <w:r>
+        <w:t xml:space="preserve"> increased in forest area by </w:t>
+      </w:r>
+      <w:r>
+        <w:t>313.66</w:t>
+      </w:r>
+      <w:r>
+        <w:t xml:space="preserve">% from 1990 to 2016. </w:t>
       </w:r>
     </w:p>
-    <w:p/>
     <w:p>
       <w:pPr>
         <w:pStyle w:val="Heading3"/>
@@ -902,13 +957,18 @@
       <w:bookmarkStart w:id="5" w:name="_iy2o4cp5oi3h" w:colFirst="0" w:colLast="0"/>
       <w:bookmarkEnd w:id="5"/>
       <w:r>
-        <w:lastRenderedPageBreak/>
         <w:t>LARGEST CONCERNS</w:t>
       </w:r>
     </w:p>
     <w:p>
       <w:r>
-        <w:t>Which countries are seeing deforestation to the largest degree? We can answer this question in two ways. First, we can look at the absolute square kilometer decrease in forest area from 1990 to 2016. The following 3 countries had the largest decrease in forest area over the time period under consideration:</w:t>
+        <w:t xml:space="preserve">Which countries are seeing deforestation to the largest degree? We can answer this question in two ways. First, we can look at the absolute square kilometer decrease in forest area from 1990 to 2016. The following </w:t>
+      </w:r>
+      <w:r>
+        <w:t>5</w:t>
+      </w:r>
+      <w:r>
+        <w:t xml:space="preserve"> countries had the largest decrease in forest area over the time period under consideration:</w:t>
       </w:r>
     </w:p>
     <w:p/>
@@ -1021,6 +1081,18 @@
             <w:r>
               <w:t>Absolute Forest Area Change</w:t>
             </w:r>
+            <w:r>
+              <w:t xml:space="preserve"> [km</w:t>
+            </w:r>
+            <w:r>
+              <w:rPr>
+                <w:vertAlign w:val="superscript"/>
+              </w:rPr>
+              <w:t>2</w:t>
+            </w:r>
+            <w:r>
+              <w:t>]</w:t>
+            </w:r>
           </w:p>
         </w:tc>
       </w:tr>
@@ -1048,6 +1120,15 @@
               </w:pBdr>
               <w:spacing w:line="240" w:lineRule="auto"/>
             </w:pPr>
+            <w:r>
+              <w:t>Br</w:t>
+            </w:r>
+            <w:r>
+              <w:t>a</w:t>
+            </w:r>
+            <w:r>
+              <w:t>zil</w:t>
+            </w:r>
           </w:p>
         </w:tc>
         <w:tc>
@@ -1073,6 +1154,9 @@
               </w:pBdr>
               <w:spacing w:line="240" w:lineRule="auto"/>
             </w:pPr>
+            <w:r>
+              <w:t>Latin America &amp; Caribbean</w:t>
+            </w:r>
           </w:p>
         </w:tc>
         <w:tc>
@@ -1098,6 +1182,9 @@
               </w:pBdr>
               <w:spacing w:line="240" w:lineRule="auto"/>
             </w:pPr>
+            <w:r>
+              <w:t>-541510</w:t>
+            </w:r>
           </w:p>
         </w:tc>
       </w:tr>
@@ -1125,6 +1212,9 @@
               </w:pBdr>
               <w:spacing w:line="240" w:lineRule="auto"/>
             </w:pPr>
+            <w:r>
+              <w:t>Indonesia</w:t>
+            </w:r>
           </w:p>
         </w:tc>
         <w:tc>
@@ -1150,6 +1240,9 @@
               </w:pBdr>
               <w:spacing w:line="240" w:lineRule="auto"/>
             </w:pPr>
+            <w:r>
+              <w:t>East Asia &amp; Pacific</w:t>
+            </w:r>
           </w:p>
         </w:tc>
         <w:tc>
@@ -1175,6 +1268,12 @@
               </w:pBdr>
               <w:spacing w:line="240" w:lineRule="auto"/>
             </w:pPr>
+            <w:r>
+              <w:t>-28219</w:t>
+            </w:r>
+            <w:r>
+              <w:t>4</w:t>
+            </w:r>
           </w:p>
         </w:tc>
       </w:tr>
@@ -1202,6 +1301,9 @@
               </w:pBdr>
               <w:spacing w:line="240" w:lineRule="auto"/>
             </w:pPr>
+            <w:r>
+              <w:t>Myanmar</w:t>
+            </w:r>
           </w:p>
         </w:tc>
         <w:tc>
@@ -1227,6 +1329,9 @@
               </w:pBdr>
               <w:spacing w:line="240" w:lineRule="auto"/>
             </w:pPr>
+            <w:r>
+              <w:t>East Asia &amp; Pacific</w:t>
+            </w:r>
           </w:p>
         </w:tc>
         <w:tc>
@@ -1252,6 +1357,181 @@
               </w:pBdr>
               <w:spacing w:line="240" w:lineRule="auto"/>
             </w:pPr>
+            <w:r>
+              <w:t>-107234</w:t>
+            </w:r>
+          </w:p>
+        </w:tc>
+      </w:tr>
+      <w:tr>
+        <w:tc>
+          <w:tcPr>
+            <w:tcW w:w="3120" w:type="dxa"/>
+            <w:shd w:val="clear" w:color="auto" w:fill="auto"/>
+            <w:tcMar>
+              <w:top w:w="100" w:type="dxa"/>
+              <w:left w:w="100" w:type="dxa"/>
+              <w:bottom w:w="100" w:type="dxa"/>
+              <w:right w:w="100" w:type="dxa"/>
+            </w:tcMar>
+          </w:tcPr>
+          <w:p>
+            <w:pPr>
+              <w:widowControl w:val="0"/>
+              <w:pBdr>
+                <w:top w:val="nil"/>
+                <w:left w:val="nil"/>
+                <w:bottom w:val="nil"/>
+                <w:right w:val="nil"/>
+                <w:between w:val="nil"/>
+              </w:pBdr>
+              <w:spacing w:line="240" w:lineRule="auto"/>
+            </w:pPr>
+            <w:r>
+              <w:t>Nigeria</w:t>
+            </w:r>
+          </w:p>
+        </w:tc>
+        <w:tc>
+          <w:tcPr>
+            <w:tcW w:w="3120" w:type="dxa"/>
+            <w:shd w:val="clear" w:color="auto" w:fill="auto"/>
+            <w:tcMar>
+              <w:top w:w="100" w:type="dxa"/>
+              <w:left w:w="100" w:type="dxa"/>
+              <w:bottom w:w="100" w:type="dxa"/>
+              <w:right w:w="100" w:type="dxa"/>
+            </w:tcMar>
+          </w:tcPr>
+          <w:p>
+            <w:pPr>
+              <w:widowControl w:val="0"/>
+              <w:pBdr>
+                <w:top w:val="nil"/>
+                <w:left w:val="nil"/>
+                <w:bottom w:val="nil"/>
+                <w:right w:val="nil"/>
+                <w:between w:val="nil"/>
+              </w:pBdr>
+              <w:spacing w:line="240" w:lineRule="auto"/>
+            </w:pPr>
+            <w:r>
+              <w:t>Sub-Saharan Africa</w:t>
+            </w:r>
+          </w:p>
+        </w:tc>
+        <w:tc>
+          <w:tcPr>
+            <w:tcW w:w="3120" w:type="dxa"/>
+            <w:shd w:val="clear" w:color="auto" w:fill="auto"/>
+            <w:tcMar>
+              <w:top w:w="100" w:type="dxa"/>
+              <w:left w:w="100" w:type="dxa"/>
+              <w:bottom w:w="100" w:type="dxa"/>
+              <w:right w:w="100" w:type="dxa"/>
+            </w:tcMar>
+          </w:tcPr>
+          <w:p>
+            <w:pPr>
+              <w:widowControl w:val="0"/>
+              <w:pBdr>
+                <w:top w:val="nil"/>
+                <w:left w:val="nil"/>
+                <w:bottom w:val="nil"/>
+                <w:right w:val="nil"/>
+                <w:between w:val="nil"/>
+              </w:pBdr>
+              <w:spacing w:line="240" w:lineRule="auto"/>
+            </w:pPr>
+            <w:r>
+              <w:t>-106506</w:t>
+            </w:r>
+          </w:p>
+        </w:tc>
+      </w:tr>
+      <w:tr>
+        <w:tc>
+          <w:tcPr>
+            <w:tcW w:w="3120" w:type="dxa"/>
+            <w:shd w:val="clear" w:color="auto" w:fill="auto"/>
+            <w:tcMar>
+              <w:top w:w="100" w:type="dxa"/>
+              <w:left w:w="100" w:type="dxa"/>
+              <w:bottom w:w="100" w:type="dxa"/>
+              <w:right w:w="100" w:type="dxa"/>
+            </w:tcMar>
+          </w:tcPr>
+          <w:p>
+            <w:pPr>
+              <w:widowControl w:val="0"/>
+              <w:pBdr>
+                <w:top w:val="nil"/>
+                <w:left w:val="nil"/>
+                <w:bottom w:val="nil"/>
+                <w:right w:val="nil"/>
+                <w:between w:val="nil"/>
+              </w:pBdr>
+              <w:spacing w:line="240" w:lineRule="auto"/>
+            </w:pPr>
+            <w:r>
+              <w:t>Tanzania</w:t>
+            </w:r>
+          </w:p>
+        </w:tc>
+        <w:tc>
+          <w:tcPr>
+            <w:tcW w:w="3120" w:type="dxa"/>
+            <w:shd w:val="clear" w:color="auto" w:fill="auto"/>
+            <w:tcMar>
+              <w:top w:w="100" w:type="dxa"/>
+              <w:left w:w="100" w:type="dxa"/>
+              <w:bottom w:w="100" w:type="dxa"/>
+              <w:right w:w="100" w:type="dxa"/>
+            </w:tcMar>
+          </w:tcPr>
+          <w:p>
+            <w:pPr>
+              <w:widowControl w:val="0"/>
+              <w:pBdr>
+                <w:top w:val="nil"/>
+                <w:left w:val="nil"/>
+                <w:bottom w:val="nil"/>
+                <w:right w:val="nil"/>
+                <w:between w:val="nil"/>
+              </w:pBdr>
+              <w:spacing w:line="240" w:lineRule="auto"/>
+            </w:pPr>
+            <w:r>
+              <w:t>Sub-Saharan Africa</w:t>
+            </w:r>
+          </w:p>
+        </w:tc>
+        <w:tc>
+          <w:tcPr>
+            <w:tcW w:w="3120" w:type="dxa"/>
+            <w:shd w:val="clear" w:color="auto" w:fill="auto"/>
+            <w:tcMar>
+              <w:top w:w="100" w:type="dxa"/>
+              <w:left w:w="100" w:type="dxa"/>
+              <w:bottom w:w="100" w:type="dxa"/>
+              <w:right w:w="100" w:type="dxa"/>
+            </w:tcMar>
+          </w:tcPr>
+          <w:p>
+            <w:pPr>
+              <w:widowControl w:val="0"/>
+              <w:pBdr>
+                <w:top w:val="nil"/>
+                <w:left w:val="nil"/>
+                <w:bottom w:val="nil"/>
+                <w:right w:val="nil"/>
+                <w:between w:val="nil"/>
+              </w:pBdr>
+              <w:spacing w:line="240" w:lineRule="auto"/>
+            </w:pPr>
+            <w:r>
+              <w:t>-102320</w:t>
+            </w:r>
           </w:p>
         </w:tc>
       </w:tr>
@@ -1372,42 +1652,51 @@
               <w:widowControl w:val="0"/>
               <w:spacing w:line="240" w:lineRule="auto"/>
             </w:pPr>
-          </w:p>
-        </w:tc>
-        <w:tc>
-          <w:tcPr>
-            <w:tcW w:w="3120" w:type="dxa"/>
-            <w:shd w:val="clear" w:color="auto" w:fill="auto"/>
-            <w:tcMar>
-              <w:top w:w="100" w:type="dxa"/>
-              <w:left w:w="100" w:type="dxa"/>
-              <w:bottom w:w="100" w:type="dxa"/>
-              <w:right w:w="100" w:type="dxa"/>
-            </w:tcMar>
-          </w:tcPr>
-          <w:p>
-            <w:pPr>
-              <w:widowControl w:val="0"/>
-              <w:spacing w:line="240" w:lineRule="auto"/>
-            </w:pPr>
-          </w:p>
-        </w:tc>
-        <w:tc>
-          <w:tcPr>
-            <w:tcW w:w="3120" w:type="dxa"/>
-            <w:shd w:val="clear" w:color="auto" w:fill="auto"/>
-            <w:tcMar>
-              <w:top w:w="100" w:type="dxa"/>
-              <w:left w:w="100" w:type="dxa"/>
-              <w:bottom w:w="100" w:type="dxa"/>
-              <w:right w:w="100" w:type="dxa"/>
-            </w:tcMar>
-          </w:tcPr>
-          <w:p>
-            <w:pPr>
-              <w:widowControl w:val="0"/>
-              <w:spacing w:line="240" w:lineRule="auto"/>
-            </w:pPr>
+            <w:r>
+              <w:t>Togo</w:t>
+            </w:r>
+          </w:p>
+        </w:tc>
+        <w:tc>
+          <w:tcPr>
+            <w:tcW w:w="3120" w:type="dxa"/>
+            <w:shd w:val="clear" w:color="auto" w:fill="auto"/>
+            <w:tcMar>
+              <w:top w:w="100" w:type="dxa"/>
+              <w:left w:w="100" w:type="dxa"/>
+              <w:bottom w:w="100" w:type="dxa"/>
+              <w:right w:w="100" w:type="dxa"/>
+            </w:tcMar>
+          </w:tcPr>
+          <w:p>
+            <w:pPr>
+              <w:widowControl w:val="0"/>
+              <w:spacing w:line="240" w:lineRule="auto"/>
+            </w:pPr>
+            <w:r>
+              <w:t>Sub-Saharan Africa</w:t>
+            </w:r>
+          </w:p>
+        </w:tc>
+        <w:tc>
+          <w:tcPr>
+            <w:tcW w:w="3120" w:type="dxa"/>
+            <w:shd w:val="clear" w:color="auto" w:fill="auto"/>
+            <w:tcMar>
+              <w:top w:w="100" w:type="dxa"/>
+              <w:left w:w="100" w:type="dxa"/>
+              <w:bottom w:w="100" w:type="dxa"/>
+              <w:right w:w="100" w:type="dxa"/>
+            </w:tcMar>
+          </w:tcPr>
+          <w:p>
+            <w:pPr>
+              <w:widowControl w:val="0"/>
+              <w:spacing w:line="240" w:lineRule="auto"/>
+            </w:pPr>
+            <w:r>
+              <w:t>-75.45</w:t>
+            </w:r>
           </w:p>
         </w:tc>
       </w:tr>
@@ -1428,42 +1717,51 @@
               <w:widowControl w:val="0"/>
               <w:spacing w:line="240" w:lineRule="auto"/>
             </w:pPr>
-          </w:p>
-        </w:tc>
-        <w:tc>
-          <w:tcPr>
-            <w:tcW w:w="3120" w:type="dxa"/>
-            <w:shd w:val="clear" w:color="auto" w:fill="auto"/>
-            <w:tcMar>
-              <w:top w:w="100" w:type="dxa"/>
-              <w:left w:w="100" w:type="dxa"/>
-              <w:bottom w:w="100" w:type="dxa"/>
-              <w:right w:w="100" w:type="dxa"/>
-            </w:tcMar>
-          </w:tcPr>
-          <w:p>
-            <w:pPr>
-              <w:widowControl w:val="0"/>
-              <w:spacing w:line="240" w:lineRule="auto"/>
-            </w:pPr>
-          </w:p>
-        </w:tc>
-        <w:tc>
-          <w:tcPr>
-            <w:tcW w:w="3120" w:type="dxa"/>
-            <w:shd w:val="clear" w:color="auto" w:fill="auto"/>
-            <w:tcMar>
-              <w:top w:w="100" w:type="dxa"/>
-              <w:left w:w="100" w:type="dxa"/>
-              <w:bottom w:w="100" w:type="dxa"/>
-              <w:right w:w="100" w:type="dxa"/>
-            </w:tcMar>
-          </w:tcPr>
-          <w:p>
-            <w:pPr>
-              <w:widowControl w:val="0"/>
-              <w:spacing w:line="240" w:lineRule="auto"/>
-            </w:pPr>
+            <w:r>
+              <w:t>Nigeria</w:t>
+            </w:r>
+          </w:p>
+        </w:tc>
+        <w:tc>
+          <w:tcPr>
+            <w:tcW w:w="3120" w:type="dxa"/>
+            <w:shd w:val="clear" w:color="auto" w:fill="auto"/>
+            <w:tcMar>
+              <w:top w:w="100" w:type="dxa"/>
+              <w:left w:w="100" w:type="dxa"/>
+              <w:bottom w:w="100" w:type="dxa"/>
+              <w:right w:w="100" w:type="dxa"/>
+            </w:tcMar>
+          </w:tcPr>
+          <w:p>
+            <w:pPr>
+              <w:widowControl w:val="0"/>
+              <w:spacing w:line="240" w:lineRule="auto"/>
+            </w:pPr>
+            <w:r>
+              <w:t>Sub-Saharan Africa</w:t>
+            </w:r>
+          </w:p>
+        </w:tc>
+        <w:tc>
+          <w:tcPr>
+            <w:tcW w:w="3120" w:type="dxa"/>
+            <w:shd w:val="clear" w:color="auto" w:fill="auto"/>
+            <w:tcMar>
+              <w:top w:w="100" w:type="dxa"/>
+              <w:left w:w="100" w:type="dxa"/>
+              <w:bottom w:w="100" w:type="dxa"/>
+              <w:right w:w="100" w:type="dxa"/>
+            </w:tcMar>
+          </w:tcPr>
+          <w:p>
+            <w:pPr>
+              <w:widowControl w:val="0"/>
+              <w:spacing w:line="240" w:lineRule="auto"/>
+            </w:pPr>
+            <w:r>
+              <w:t>-61.8</w:t>
+            </w:r>
           </w:p>
         </w:tc>
       </w:tr>
@@ -1484,42 +1782,181 @@
               <w:widowControl w:val="0"/>
               <w:spacing w:line="240" w:lineRule="auto"/>
             </w:pPr>
-          </w:p>
-        </w:tc>
-        <w:tc>
-          <w:tcPr>
-            <w:tcW w:w="3120" w:type="dxa"/>
-            <w:shd w:val="clear" w:color="auto" w:fill="auto"/>
-            <w:tcMar>
-              <w:top w:w="100" w:type="dxa"/>
-              <w:left w:w="100" w:type="dxa"/>
-              <w:bottom w:w="100" w:type="dxa"/>
-              <w:right w:w="100" w:type="dxa"/>
-            </w:tcMar>
-          </w:tcPr>
-          <w:p>
-            <w:pPr>
-              <w:widowControl w:val="0"/>
-              <w:spacing w:line="240" w:lineRule="auto"/>
-            </w:pPr>
-          </w:p>
-        </w:tc>
-        <w:tc>
-          <w:tcPr>
-            <w:tcW w:w="3120" w:type="dxa"/>
-            <w:shd w:val="clear" w:color="auto" w:fill="auto"/>
-            <w:tcMar>
-              <w:top w:w="100" w:type="dxa"/>
-              <w:left w:w="100" w:type="dxa"/>
-              <w:bottom w:w="100" w:type="dxa"/>
-              <w:right w:w="100" w:type="dxa"/>
-            </w:tcMar>
-          </w:tcPr>
-          <w:p>
-            <w:pPr>
-              <w:widowControl w:val="0"/>
-              <w:spacing w:line="240" w:lineRule="auto"/>
-            </w:pPr>
+            <w:r>
+              <w:t>Uganda</w:t>
+            </w:r>
+          </w:p>
+        </w:tc>
+        <w:tc>
+          <w:tcPr>
+            <w:tcW w:w="3120" w:type="dxa"/>
+            <w:shd w:val="clear" w:color="auto" w:fill="auto"/>
+            <w:tcMar>
+              <w:top w:w="100" w:type="dxa"/>
+              <w:left w:w="100" w:type="dxa"/>
+              <w:bottom w:w="100" w:type="dxa"/>
+              <w:right w:w="100" w:type="dxa"/>
+            </w:tcMar>
+          </w:tcPr>
+          <w:p>
+            <w:pPr>
+              <w:widowControl w:val="0"/>
+              <w:spacing w:line="240" w:lineRule="auto"/>
+            </w:pPr>
+            <w:r>
+              <w:t>Sub-Saharan Africa</w:t>
+            </w:r>
+          </w:p>
+        </w:tc>
+        <w:tc>
+          <w:tcPr>
+            <w:tcW w:w="3120" w:type="dxa"/>
+            <w:shd w:val="clear" w:color="auto" w:fill="auto"/>
+            <w:tcMar>
+              <w:top w:w="100" w:type="dxa"/>
+              <w:left w:w="100" w:type="dxa"/>
+              <w:bottom w:w="100" w:type="dxa"/>
+              <w:right w:w="100" w:type="dxa"/>
+            </w:tcMar>
+          </w:tcPr>
+          <w:p>
+            <w:pPr>
+              <w:widowControl w:val="0"/>
+              <w:spacing w:line="240" w:lineRule="auto"/>
+            </w:pPr>
+            <w:r>
+              <w:t>-59.13</w:t>
+            </w:r>
+          </w:p>
+        </w:tc>
+      </w:tr>
+      <w:tr>
+        <w:tc>
+          <w:tcPr>
+            <w:tcW w:w="3120" w:type="dxa"/>
+            <w:shd w:val="clear" w:color="auto" w:fill="auto"/>
+            <w:tcMar>
+              <w:top w:w="100" w:type="dxa"/>
+              <w:left w:w="100" w:type="dxa"/>
+              <w:bottom w:w="100" w:type="dxa"/>
+              <w:right w:w="100" w:type="dxa"/>
+            </w:tcMar>
+          </w:tcPr>
+          <w:p>
+            <w:pPr>
+              <w:widowControl w:val="0"/>
+              <w:spacing w:line="240" w:lineRule="auto"/>
+            </w:pPr>
+            <w:r>
+              <w:t>Mauritania</w:t>
+            </w:r>
+          </w:p>
+        </w:tc>
+        <w:tc>
+          <w:tcPr>
+            <w:tcW w:w="3120" w:type="dxa"/>
+            <w:shd w:val="clear" w:color="auto" w:fill="auto"/>
+            <w:tcMar>
+              <w:top w:w="100" w:type="dxa"/>
+              <w:left w:w="100" w:type="dxa"/>
+              <w:bottom w:w="100" w:type="dxa"/>
+              <w:right w:w="100" w:type="dxa"/>
+            </w:tcMar>
+          </w:tcPr>
+          <w:p>
+            <w:pPr>
+              <w:widowControl w:val="0"/>
+              <w:spacing w:line="240" w:lineRule="auto"/>
+            </w:pPr>
+            <w:r>
+              <w:t>Sub-Saharan Africa</w:t>
+            </w:r>
+          </w:p>
+        </w:tc>
+        <w:tc>
+          <w:tcPr>
+            <w:tcW w:w="3120" w:type="dxa"/>
+            <w:shd w:val="clear" w:color="auto" w:fill="auto"/>
+            <w:tcMar>
+              <w:top w:w="100" w:type="dxa"/>
+              <w:left w:w="100" w:type="dxa"/>
+              <w:bottom w:w="100" w:type="dxa"/>
+              <w:right w:w="100" w:type="dxa"/>
+            </w:tcMar>
+          </w:tcPr>
+          <w:p>
+            <w:pPr>
+              <w:widowControl w:val="0"/>
+              <w:spacing w:line="240" w:lineRule="auto"/>
+            </w:pPr>
+            <w:r>
+              <w:t>-46.75</w:t>
+            </w:r>
+          </w:p>
+        </w:tc>
+      </w:tr>
+      <w:tr>
+        <w:tc>
+          <w:tcPr>
+            <w:tcW w:w="3120" w:type="dxa"/>
+            <w:shd w:val="clear" w:color="auto" w:fill="auto"/>
+            <w:tcMar>
+              <w:top w:w="100" w:type="dxa"/>
+              <w:left w:w="100" w:type="dxa"/>
+              <w:bottom w:w="100" w:type="dxa"/>
+              <w:right w:w="100" w:type="dxa"/>
+            </w:tcMar>
+          </w:tcPr>
+          <w:p>
+            <w:pPr>
+              <w:widowControl w:val="0"/>
+              <w:spacing w:line="240" w:lineRule="auto"/>
+            </w:pPr>
+            <w:r>
+              <w:t>Honduras</w:t>
+            </w:r>
+          </w:p>
+        </w:tc>
+        <w:tc>
+          <w:tcPr>
+            <w:tcW w:w="3120" w:type="dxa"/>
+            <w:shd w:val="clear" w:color="auto" w:fill="auto"/>
+            <w:tcMar>
+              <w:top w:w="100" w:type="dxa"/>
+              <w:left w:w="100" w:type="dxa"/>
+              <w:bottom w:w="100" w:type="dxa"/>
+              <w:right w:w="100" w:type="dxa"/>
+            </w:tcMar>
+          </w:tcPr>
+          <w:p>
+            <w:pPr>
+              <w:widowControl w:val="0"/>
+              <w:spacing w:line="240" w:lineRule="auto"/>
+            </w:pPr>
+            <w:r>
+              <w:t>Latin America &amp; Caribbean</w:t>
+            </w:r>
+          </w:p>
+        </w:tc>
+        <w:tc>
+          <w:tcPr>
+            <w:tcW w:w="3120" w:type="dxa"/>
+            <w:shd w:val="clear" w:color="auto" w:fill="auto"/>
+            <w:tcMar>
+              <w:top w:w="100" w:type="dxa"/>
+              <w:left w:w="100" w:type="dxa"/>
+              <w:bottom w:w="100" w:type="dxa"/>
+              <w:right w:w="100" w:type="dxa"/>
+            </w:tcMar>
+          </w:tcPr>
+          <w:p>
+            <w:pPr>
+              <w:widowControl w:val="0"/>
+              <w:spacing w:line="240" w:lineRule="auto"/>
+            </w:pPr>
+            <w:r>
+              <w:t>-45.03</w:t>
+            </w:r>
           </w:p>
         </w:tc>
       </w:tr>
@@ -1534,13 +1971,61 @@
     <w:p/>
     <w:p>
       <w:r>
-        <w:t xml:space="preserve">When we consider countries that decreased in forest area the most between 1990 and 2016, we find that four of the top 5 countries on the list are in the region of __________________. The countries are __________________, __________________, __________________, and __________________. The 5th country on the list is __________________, which is in the __________________ region. </w:t>
+        <w:t>When we consider countries that decreased in forest area the most between 1990 and 2016, we find that four of the top 5 countries on the list are in the region of</w:t>
+      </w:r>
+      <w:r>
+        <w:t xml:space="preserve"> Sub-Saharan Africa</w:t>
+      </w:r>
+      <w:r>
+        <w:t xml:space="preserve">. The countries are </w:t>
+      </w:r>
+      <w:r>
+        <w:t>Togo</w:t>
+      </w:r>
+      <w:r>
+        <w:t xml:space="preserve">, </w:t>
+      </w:r>
+      <w:r>
+        <w:t>Nigeria</w:t>
+      </w:r>
+      <w:r>
+        <w:t xml:space="preserve">, </w:t>
+      </w:r>
+      <w:r>
+        <w:t>Uganda</w:t>
+      </w:r>
+      <w:r>
+        <w:t xml:space="preserve">, and </w:t>
+      </w:r>
+      <w:r>
+        <w:t>Mauritania</w:t>
+      </w:r>
+      <w:r>
+        <w:t xml:space="preserve">. The 5th country on the list is </w:t>
+      </w:r>
+      <w:r>
+        <w:t>Honduras</w:t>
+      </w:r>
+      <w:r>
+        <w:t xml:space="preserve">, which is in the </w:t>
+      </w:r>
+      <w:r>
+        <w:t>Latin America &amp; Caribbean</w:t>
+      </w:r>
+      <w:r>
+        <w:t xml:space="preserve"> region. </w:t>
       </w:r>
     </w:p>
     <w:p/>
     <w:p>
       <w:r>
-        <w:t>From the above analysis, we see that __________________ is the only country that ranks in the top 5 both in terms of absolute square kilometer decrease in forest as well as percent decrease in forest area from 1990 to 2016. Therefore, this country has a significant opportunity ahead to stop the decline and hopefully spearhead remedial efforts.</w:t>
+        <w:t xml:space="preserve">From the above analysis, we see that </w:t>
+      </w:r>
+      <w:r>
+        <w:t>Nigeria</w:t>
+      </w:r>
+      <w:r>
+        <w:t xml:space="preserve"> is the only country that ranks in the top 5 both in terms of absolute square kilometer decrease in forest as well as percent decrease in forest area from 1990 to 2016. Therefore, this country has a significant opportunity ahead to stop the decline and hopefully spearhead remedial efforts.</w:t>
       </w:r>
     </w:p>
     <w:p/>
@@ -1559,9 +2044,6 @@
         <w:t>QUARTILES</w:t>
       </w:r>
     </w:p>
-    <w:p/>
-    <w:p/>
-    <w:p/>
     <w:p/>
     <w:p>
       <w:r>
@@ -2190,8 +2672,6 @@
         <w:t>Which countries should we focus on over others?</w:t>
       </w:r>
     </w:p>
-    <w:p/>
-    <w:p/>
     <w:p>
       <w:pPr>
         <w:pStyle w:val="Heading2"/>
@@ -2327,6 +2807,119 @@
     </w:lvl>
   </w:abstractNum>
   <w:abstractNum w:abstractNumId="1" w15:restartNumberingAfterBreak="0">
+    <w:nsid w:val="6CE262AE"/>
+    <w:multiLevelType w:val="hybridMultilevel"/>
+    <w:tmpl w:val="638A2EAC"/>
+    <w:lvl w:ilvl="0" w:tplc="5C827BBC">
+      <w:start w:val="28"/>
+      <w:numFmt w:val="bullet"/>
+      <w:lvlText w:val="-"/>
+      <w:lvlJc w:val="left"/>
+      <w:pPr>
+        <w:ind w:left="720" w:hanging="360"/>
+      </w:pPr>
+      <w:rPr>
+        <w:rFonts w:ascii="Arial" w:eastAsia="Arial" w:hAnsi="Arial" w:cs="Arial" w:hint="default"/>
+      </w:rPr>
+    </w:lvl>
+    <w:lvl w:ilvl="1" w:tplc="04150003" w:tentative="1">
+      <w:start w:val="1"/>
+      <w:numFmt w:val="bullet"/>
+      <w:lvlText w:val="o"/>
+      <w:lvlJc w:val="left"/>
+      <w:pPr>
+        <w:ind w:left="1440" w:hanging="360"/>
+      </w:pPr>
+      <w:rPr>
+        <w:rFonts w:ascii="Courier New" w:hAnsi="Courier New" w:cs="Courier New" w:hint="default"/>
+      </w:rPr>
+    </w:lvl>
+    <w:lvl w:ilvl="2" w:tplc="04150005" w:tentative="1">
+      <w:start w:val="1"/>
+      <w:numFmt w:val="bullet"/>
+      <w:lvlText w:val=""/>
+      <w:lvlJc w:val="left"/>
+      <w:pPr>
+        <w:ind w:left="2160" w:hanging="360"/>
+      </w:pPr>
+      <w:rPr>
+        <w:rFonts w:ascii="Wingdings" w:hAnsi="Wingdings" w:hint="default"/>
+      </w:rPr>
+    </w:lvl>
+    <w:lvl w:ilvl="3" w:tplc="04150001" w:tentative="1">
+      <w:start w:val="1"/>
+      <w:numFmt w:val="bullet"/>
+      <w:lvlText w:val=""/>
+      <w:lvlJc w:val="left"/>
+      <w:pPr>
+        <w:ind w:left="2880" w:hanging="360"/>
+      </w:pPr>
+      <w:rPr>
+        <w:rFonts w:ascii="Symbol" w:hAnsi="Symbol" w:hint="default"/>
+      </w:rPr>
+    </w:lvl>
+    <w:lvl w:ilvl="4" w:tplc="04150003" w:tentative="1">
+      <w:start w:val="1"/>
+      <w:numFmt w:val="bullet"/>
+      <w:lvlText w:val="o"/>
+      <w:lvlJc w:val="left"/>
+      <w:pPr>
+        <w:ind w:left="3600" w:hanging="360"/>
+      </w:pPr>
+      <w:rPr>
+        <w:rFonts w:ascii="Courier New" w:hAnsi="Courier New" w:cs="Courier New" w:hint="default"/>
+      </w:rPr>
+    </w:lvl>
+    <w:lvl w:ilvl="5" w:tplc="04150005" w:tentative="1">
+      <w:start w:val="1"/>
+      <w:numFmt w:val="bullet"/>
+      <w:lvlText w:val=""/>
+      <w:lvlJc w:val="left"/>
+      <w:pPr>
+        <w:ind w:left="4320" w:hanging="360"/>
+      </w:pPr>
+      <w:rPr>
+        <w:rFonts w:ascii="Wingdings" w:hAnsi="Wingdings" w:hint="default"/>
+      </w:rPr>
+    </w:lvl>
+    <w:lvl w:ilvl="6" w:tplc="04150001" w:tentative="1">
+      <w:start w:val="1"/>
+      <w:numFmt w:val="bullet"/>
+      <w:lvlText w:val=""/>
+      <w:lvlJc w:val="left"/>
+      <w:pPr>
+        <w:ind w:left="5040" w:hanging="360"/>
+      </w:pPr>
+      <w:rPr>
+        <w:rFonts w:ascii="Symbol" w:hAnsi="Symbol" w:hint="default"/>
+      </w:rPr>
+    </w:lvl>
+    <w:lvl w:ilvl="7" w:tplc="04150003" w:tentative="1">
+      <w:start w:val="1"/>
+      <w:numFmt w:val="bullet"/>
+      <w:lvlText w:val="o"/>
+      <w:lvlJc w:val="left"/>
+      <w:pPr>
+        <w:ind w:left="5760" w:hanging="360"/>
+      </w:pPr>
+      <w:rPr>
+        <w:rFonts w:ascii="Courier New" w:hAnsi="Courier New" w:cs="Courier New" w:hint="default"/>
+      </w:rPr>
+    </w:lvl>
+    <w:lvl w:ilvl="8" w:tplc="04150005" w:tentative="1">
+      <w:start w:val="1"/>
+      <w:numFmt w:val="bullet"/>
+      <w:lvlText w:val=""/>
+      <w:lvlJc w:val="left"/>
+      <w:pPr>
+        <w:ind w:left="6480" w:hanging="360"/>
+      </w:pPr>
+      <w:rPr>
+        <w:rFonts w:ascii="Wingdings" w:hAnsi="Wingdings" w:hint="default"/>
+      </w:rPr>
+    </w:lvl>
+  </w:abstractNum>
+  <w:abstractNum w:abstractNumId="2" w15:restartNumberingAfterBreak="0">
     <w:nsid w:val="7E2101EC"/>
     <w:multiLevelType w:val="multilevel"/>
     <w:tmpl w:val="D3DA09A0"/>
@@ -2443,6 +3036,9 @@
     <w:abstractNumId w:val="0"/>
   </w:num>
   <w:num w:numId="2">
+    <w:abstractNumId w:val="2"/>
+  </w:num>
+  <w:num w:numId="3">
     <w:abstractNumId w:val="1"/>
   </w:num>
 </w:numbering>
@@ -3083,6 +3679,17 @@
       </w:tblCellMar>
     </w:tblPr>
   </w:style>
+  <w:style w:type="paragraph" w:styleId="ListParagraph">
+    <w:name w:val="List Paragraph"/>
+    <w:basedOn w:val="Normal"/>
+    <w:uiPriority w:val="34"/>
+    <w:qFormat/>
+    <w:rsid w:val="00C54D9B"/>
+    <w:pPr>
+      <w:ind w:left="720"/>
+      <w:contextualSpacing/>
+    </w:pPr>
+  </w:style>
 </w:styles>
 </file>
 

</xml_diff>

<commit_message>
Complet solution for country-level details
</commit_message>
<xml_diff>
--- a/deforestation_solution_TomaszMarcinKowalski.docx
+++ b/deforestation_solution_TomaszMarcinKowalski.docx
@@ -971,9 +971,9 @@
         <w:t xml:space="preserve"> countries had the largest decrease in forest area over the time period under consideration:</w:t>
       </w:r>
     </w:p>
-    <w:p/>
     <w:p>
       <w:r>
+        <w:lastRenderedPageBreak/>
         <w:t>Table 3.1: Top 5 Amount Decrease in Forest Area by Country, 1990 &amp; 2016:</w:t>
       </w:r>
     </w:p>
@@ -2152,6 +2152,9 @@
               </w:pBdr>
               <w:spacing w:line="240" w:lineRule="auto"/>
             </w:pPr>
+            <w:r>
+              <w:t>First</w:t>
+            </w:r>
           </w:p>
         </w:tc>
         <w:tc>
@@ -2177,6 +2180,9 @@
               </w:pBdr>
               <w:spacing w:line="240" w:lineRule="auto"/>
             </w:pPr>
+            <w:r>
+              <w:t>85</w:t>
+            </w:r>
           </w:p>
         </w:tc>
       </w:tr>
@@ -2204,6 +2210,9 @@
               </w:pBdr>
               <w:spacing w:line="240" w:lineRule="auto"/>
             </w:pPr>
+            <w:r>
+              <w:t xml:space="preserve">Second </w:t>
+            </w:r>
           </w:p>
         </w:tc>
         <w:tc>
@@ -2229,6 +2238,9 @@
               </w:pBdr>
               <w:spacing w:line="240" w:lineRule="auto"/>
             </w:pPr>
+            <w:r>
+              <w:t>73</w:t>
+            </w:r>
           </w:p>
         </w:tc>
       </w:tr>
@@ -2256,6 +2268,9 @@
               </w:pBdr>
               <w:spacing w:line="240" w:lineRule="auto"/>
             </w:pPr>
+            <w:r>
+              <w:t>Third</w:t>
+            </w:r>
           </w:p>
         </w:tc>
         <w:tc>
@@ -2281,6 +2296,9 @@
               </w:pBdr>
               <w:spacing w:line="240" w:lineRule="auto"/>
             </w:pPr>
+            <w:r>
+              <w:t>38</w:t>
+            </w:r>
           </w:p>
         </w:tc>
       </w:tr>
@@ -2308,6 +2326,9 @@
               </w:pBdr>
               <w:spacing w:line="240" w:lineRule="auto"/>
             </w:pPr>
+            <w:r>
+              <w:t>Fourth</w:t>
+            </w:r>
           </w:p>
         </w:tc>
         <w:tc>
@@ -2333,6 +2354,9 @@
               </w:pBdr>
               <w:spacing w:line="240" w:lineRule="auto"/>
             </w:pPr>
+            <w:r>
+              <w:t>9</w:t>
+            </w:r>
           </w:p>
         </w:tc>
       </w:tr>
@@ -2340,13 +2364,25 @@
     <w:p/>
     <w:p>
       <w:r>
-        <w:t>The largest number of countries in 2016 were found in the __________________ quartile.</w:t>
+        <w:t xml:space="preserve">The largest number of countries in 2016 were found in the </w:t>
+      </w:r>
+      <w:r>
+        <w:t>first</w:t>
+      </w:r>
+      <w:r>
+        <w:t xml:space="preserve"> quartile.</w:t>
       </w:r>
     </w:p>
     <w:p/>
     <w:p>
       <w:r>
-        <w:t>There were __________________ countries in the top quartile in 2016. These are countries with a very high percentage of their land area designated as forest. The following is a list of countries and their respective forest land, denoted as a percentage.</w:t>
+        <w:t xml:space="preserve">There were </w:t>
+      </w:r>
+      <w:r>
+        <w:t>9</w:t>
+      </w:r>
+      <w:r>
+        <w:t xml:space="preserve"> countries in the top quartile in 2016. These are countries with a very high percentage of their land area designated as forest. The following is a list of countries and their respective forest land, denoted as a percentage.</w:t>
       </w:r>
     </w:p>
     <w:p/>
@@ -2462,42 +2498,51 @@
               <w:widowControl w:val="0"/>
               <w:spacing w:line="240" w:lineRule="auto"/>
             </w:pPr>
-          </w:p>
-        </w:tc>
-        <w:tc>
-          <w:tcPr>
-            <w:tcW w:w="3120" w:type="dxa"/>
-            <w:shd w:val="clear" w:color="auto" w:fill="auto"/>
-            <w:tcMar>
-              <w:top w:w="100" w:type="dxa"/>
-              <w:left w:w="100" w:type="dxa"/>
-              <w:bottom w:w="100" w:type="dxa"/>
-              <w:right w:w="100" w:type="dxa"/>
-            </w:tcMar>
-          </w:tcPr>
-          <w:p>
-            <w:pPr>
-              <w:widowControl w:val="0"/>
-              <w:spacing w:line="240" w:lineRule="auto"/>
-            </w:pPr>
-          </w:p>
-        </w:tc>
-        <w:tc>
-          <w:tcPr>
-            <w:tcW w:w="3120" w:type="dxa"/>
-            <w:shd w:val="clear" w:color="auto" w:fill="auto"/>
-            <w:tcMar>
-              <w:top w:w="100" w:type="dxa"/>
-              <w:left w:w="100" w:type="dxa"/>
-              <w:bottom w:w="100" w:type="dxa"/>
-              <w:right w:w="100" w:type="dxa"/>
-            </w:tcMar>
-          </w:tcPr>
-          <w:p>
-            <w:pPr>
-              <w:widowControl w:val="0"/>
-              <w:spacing w:line="240" w:lineRule="auto"/>
-            </w:pPr>
+            <w:r>
+              <w:t>Suriname</w:t>
+            </w:r>
+          </w:p>
+        </w:tc>
+        <w:tc>
+          <w:tcPr>
+            <w:tcW w:w="3120" w:type="dxa"/>
+            <w:shd w:val="clear" w:color="auto" w:fill="auto"/>
+            <w:tcMar>
+              <w:top w:w="100" w:type="dxa"/>
+              <w:left w:w="100" w:type="dxa"/>
+              <w:bottom w:w="100" w:type="dxa"/>
+              <w:right w:w="100" w:type="dxa"/>
+            </w:tcMar>
+          </w:tcPr>
+          <w:p>
+            <w:pPr>
+              <w:widowControl w:val="0"/>
+              <w:spacing w:line="240" w:lineRule="auto"/>
+            </w:pPr>
+            <w:r>
+              <w:t>Latin America &amp; Caribbean</w:t>
+            </w:r>
+          </w:p>
+        </w:tc>
+        <w:tc>
+          <w:tcPr>
+            <w:tcW w:w="3120" w:type="dxa"/>
+            <w:shd w:val="clear" w:color="auto" w:fill="auto"/>
+            <w:tcMar>
+              <w:top w:w="100" w:type="dxa"/>
+              <w:left w:w="100" w:type="dxa"/>
+              <w:bottom w:w="100" w:type="dxa"/>
+              <w:right w:w="100" w:type="dxa"/>
+            </w:tcMar>
+          </w:tcPr>
+          <w:p>
+            <w:pPr>
+              <w:widowControl w:val="0"/>
+              <w:spacing w:line="240" w:lineRule="auto"/>
+            </w:pPr>
+            <w:r>
+              <w:t>98.26</w:t>
+            </w:r>
           </w:p>
         </w:tc>
       </w:tr>
@@ -2518,42 +2563,51 @@
               <w:widowControl w:val="0"/>
               <w:spacing w:line="240" w:lineRule="auto"/>
             </w:pPr>
-          </w:p>
-        </w:tc>
-        <w:tc>
-          <w:tcPr>
-            <w:tcW w:w="3120" w:type="dxa"/>
-            <w:shd w:val="clear" w:color="auto" w:fill="auto"/>
-            <w:tcMar>
-              <w:top w:w="100" w:type="dxa"/>
-              <w:left w:w="100" w:type="dxa"/>
-              <w:bottom w:w="100" w:type="dxa"/>
-              <w:right w:w="100" w:type="dxa"/>
-            </w:tcMar>
-          </w:tcPr>
-          <w:p>
-            <w:pPr>
-              <w:widowControl w:val="0"/>
-              <w:spacing w:line="240" w:lineRule="auto"/>
-            </w:pPr>
-          </w:p>
-        </w:tc>
-        <w:tc>
-          <w:tcPr>
-            <w:tcW w:w="3120" w:type="dxa"/>
-            <w:shd w:val="clear" w:color="auto" w:fill="auto"/>
-            <w:tcMar>
-              <w:top w:w="100" w:type="dxa"/>
-              <w:left w:w="100" w:type="dxa"/>
-              <w:bottom w:w="100" w:type="dxa"/>
-              <w:right w:w="100" w:type="dxa"/>
-            </w:tcMar>
-          </w:tcPr>
-          <w:p>
-            <w:pPr>
-              <w:widowControl w:val="0"/>
-              <w:spacing w:line="240" w:lineRule="auto"/>
-            </w:pPr>
+            <w:r>
+              <w:t>Micronesia, Fed. Sts.</w:t>
+            </w:r>
+          </w:p>
+        </w:tc>
+        <w:tc>
+          <w:tcPr>
+            <w:tcW w:w="3120" w:type="dxa"/>
+            <w:shd w:val="clear" w:color="auto" w:fill="auto"/>
+            <w:tcMar>
+              <w:top w:w="100" w:type="dxa"/>
+              <w:left w:w="100" w:type="dxa"/>
+              <w:bottom w:w="100" w:type="dxa"/>
+              <w:right w:w="100" w:type="dxa"/>
+            </w:tcMar>
+          </w:tcPr>
+          <w:p>
+            <w:pPr>
+              <w:widowControl w:val="0"/>
+              <w:spacing w:line="240" w:lineRule="auto"/>
+            </w:pPr>
+            <w:r>
+              <w:t>East Asia &amp; Pacific</w:t>
+            </w:r>
+          </w:p>
+        </w:tc>
+        <w:tc>
+          <w:tcPr>
+            <w:tcW w:w="3120" w:type="dxa"/>
+            <w:shd w:val="clear" w:color="auto" w:fill="auto"/>
+            <w:tcMar>
+              <w:top w:w="100" w:type="dxa"/>
+              <w:left w:w="100" w:type="dxa"/>
+              <w:bottom w:w="100" w:type="dxa"/>
+              <w:right w:w="100" w:type="dxa"/>
+            </w:tcMar>
+          </w:tcPr>
+          <w:p>
+            <w:pPr>
+              <w:widowControl w:val="0"/>
+              <w:spacing w:line="240" w:lineRule="auto"/>
+            </w:pPr>
+            <w:r>
+              <w:t>91.86</w:t>
+            </w:r>
           </w:p>
         </w:tc>
       </w:tr>
@@ -2574,47 +2628,451 @@
               <w:widowControl w:val="0"/>
               <w:spacing w:line="240" w:lineRule="auto"/>
             </w:pPr>
-          </w:p>
-        </w:tc>
-        <w:tc>
-          <w:tcPr>
-            <w:tcW w:w="3120" w:type="dxa"/>
-            <w:shd w:val="clear" w:color="auto" w:fill="auto"/>
-            <w:tcMar>
-              <w:top w:w="100" w:type="dxa"/>
-              <w:left w:w="100" w:type="dxa"/>
-              <w:bottom w:w="100" w:type="dxa"/>
-              <w:right w:w="100" w:type="dxa"/>
-            </w:tcMar>
-          </w:tcPr>
-          <w:p>
-            <w:pPr>
-              <w:widowControl w:val="0"/>
-              <w:spacing w:line="240" w:lineRule="auto"/>
-            </w:pPr>
-          </w:p>
-        </w:tc>
-        <w:tc>
-          <w:tcPr>
-            <w:tcW w:w="3120" w:type="dxa"/>
-            <w:shd w:val="clear" w:color="auto" w:fill="auto"/>
-            <w:tcMar>
-              <w:top w:w="100" w:type="dxa"/>
-              <w:left w:w="100" w:type="dxa"/>
-              <w:bottom w:w="100" w:type="dxa"/>
-              <w:right w:w="100" w:type="dxa"/>
-            </w:tcMar>
-          </w:tcPr>
-          <w:p>
-            <w:pPr>
-              <w:widowControl w:val="0"/>
-              <w:spacing w:line="240" w:lineRule="auto"/>
-            </w:pPr>
+            <w:r>
+              <w:t>Gabon</w:t>
+            </w:r>
+          </w:p>
+        </w:tc>
+        <w:tc>
+          <w:tcPr>
+            <w:tcW w:w="3120" w:type="dxa"/>
+            <w:shd w:val="clear" w:color="auto" w:fill="auto"/>
+            <w:tcMar>
+              <w:top w:w="100" w:type="dxa"/>
+              <w:left w:w="100" w:type="dxa"/>
+              <w:bottom w:w="100" w:type="dxa"/>
+              <w:right w:w="100" w:type="dxa"/>
+            </w:tcMar>
+          </w:tcPr>
+          <w:p>
+            <w:pPr>
+              <w:widowControl w:val="0"/>
+              <w:spacing w:line="240" w:lineRule="auto"/>
+            </w:pPr>
+            <w:r>
+              <w:t>Sub-Saharan Africa</w:t>
+            </w:r>
+          </w:p>
+        </w:tc>
+        <w:tc>
+          <w:tcPr>
+            <w:tcW w:w="3120" w:type="dxa"/>
+            <w:shd w:val="clear" w:color="auto" w:fill="auto"/>
+            <w:tcMar>
+              <w:top w:w="100" w:type="dxa"/>
+              <w:left w:w="100" w:type="dxa"/>
+              <w:bottom w:w="100" w:type="dxa"/>
+              <w:right w:w="100" w:type="dxa"/>
+            </w:tcMar>
+          </w:tcPr>
+          <w:p>
+            <w:pPr>
+              <w:widowControl w:val="0"/>
+              <w:spacing w:line="240" w:lineRule="auto"/>
+            </w:pPr>
+            <w:r>
+              <w:t>90.04</w:t>
+            </w:r>
+          </w:p>
+        </w:tc>
+      </w:tr>
+      <w:tr>
+        <w:tc>
+          <w:tcPr>
+            <w:tcW w:w="3120" w:type="dxa"/>
+            <w:shd w:val="clear" w:color="auto" w:fill="auto"/>
+            <w:tcMar>
+              <w:top w:w="100" w:type="dxa"/>
+              <w:left w:w="100" w:type="dxa"/>
+              <w:bottom w:w="100" w:type="dxa"/>
+              <w:right w:w="100" w:type="dxa"/>
+            </w:tcMar>
+          </w:tcPr>
+          <w:p>
+            <w:pPr>
+              <w:widowControl w:val="0"/>
+              <w:spacing w:line="240" w:lineRule="auto"/>
+            </w:pPr>
+            <w:r>
+              <w:t>Seychelles</w:t>
+            </w:r>
+          </w:p>
+        </w:tc>
+        <w:tc>
+          <w:tcPr>
+            <w:tcW w:w="3120" w:type="dxa"/>
+            <w:shd w:val="clear" w:color="auto" w:fill="auto"/>
+            <w:tcMar>
+              <w:top w:w="100" w:type="dxa"/>
+              <w:left w:w="100" w:type="dxa"/>
+              <w:bottom w:w="100" w:type="dxa"/>
+              <w:right w:w="100" w:type="dxa"/>
+            </w:tcMar>
+          </w:tcPr>
+          <w:p>
+            <w:pPr>
+              <w:widowControl w:val="0"/>
+              <w:spacing w:line="240" w:lineRule="auto"/>
+            </w:pPr>
+            <w:r>
+              <w:t>Sub-Saharan Africa</w:t>
+            </w:r>
+          </w:p>
+        </w:tc>
+        <w:tc>
+          <w:tcPr>
+            <w:tcW w:w="3120" w:type="dxa"/>
+            <w:shd w:val="clear" w:color="auto" w:fill="auto"/>
+            <w:tcMar>
+              <w:top w:w="100" w:type="dxa"/>
+              <w:left w:w="100" w:type="dxa"/>
+              <w:bottom w:w="100" w:type="dxa"/>
+              <w:right w:w="100" w:type="dxa"/>
+            </w:tcMar>
+          </w:tcPr>
+          <w:p>
+            <w:pPr>
+              <w:widowControl w:val="0"/>
+              <w:spacing w:line="240" w:lineRule="auto"/>
+            </w:pPr>
+            <w:r>
+              <w:t>88.41</w:t>
+            </w:r>
+          </w:p>
+        </w:tc>
+      </w:tr>
+      <w:tr>
+        <w:tc>
+          <w:tcPr>
+            <w:tcW w:w="3120" w:type="dxa"/>
+            <w:shd w:val="clear" w:color="auto" w:fill="auto"/>
+            <w:tcMar>
+              <w:top w:w="100" w:type="dxa"/>
+              <w:left w:w="100" w:type="dxa"/>
+              <w:bottom w:w="100" w:type="dxa"/>
+              <w:right w:w="100" w:type="dxa"/>
+            </w:tcMar>
+          </w:tcPr>
+          <w:p>
+            <w:pPr>
+              <w:widowControl w:val="0"/>
+              <w:spacing w:line="240" w:lineRule="auto"/>
+            </w:pPr>
+            <w:r>
+              <w:t>Palau</w:t>
+            </w:r>
+          </w:p>
+        </w:tc>
+        <w:tc>
+          <w:tcPr>
+            <w:tcW w:w="3120" w:type="dxa"/>
+            <w:shd w:val="clear" w:color="auto" w:fill="auto"/>
+            <w:tcMar>
+              <w:top w:w="100" w:type="dxa"/>
+              <w:left w:w="100" w:type="dxa"/>
+              <w:bottom w:w="100" w:type="dxa"/>
+              <w:right w:w="100" w:type="dxa"/>
+            </w:tcMar>
+          </w:tcPr>
+          <w:p>
+            <w:pPr>
+              <w:widowControl w:val="0"/>
+              <w:spacing w:line="240" w:lineRule="auto"/>
+            </w:pPr>
+            <w:r>
+              <w:t>East Asia &amp; Pacific</w:t>
+            </w:r>
+          </w:p>
+        </w:tc>
+        <w:tc>
+          <w:tcPr>
+            <w:tcW w:w="3120" w:type="dxa"/>
+            <w:shd w:val="clear" w:color="auto" w:fill="auto"/>
+            <w:tcMar>
+              <w:top w:w="100" w:type="dxa"/>
+              <w:left w:w="100" w:type="dxa"/>
+              <w:bottom w:w="100" w:type="dxa"/>
+              <w:right w:w="100" w:type="dxa"/>
+            </w:tcMar>
+          </w:tcPr>
+          <w:p>
+            <w:pPr>
+              <w:widowControl w:val="0"/>
+              <w:spacing w:line="240" w:lineRule="auto"/>
+            </w:pPr>
+            <w:r>
+              <w:t>87.61</w:t>
+            </w:r>
+          </w:p>
+        </w:tc>
+      </w:tr>
+      <w:tr>
+        <w:tc>
+          <w:tcPr>
+            <w:tcW w:w="3120" w:type="dxa"/>
+            <w:shd w:val="clear" w:color="auto" w:fill="auto"/>
+            <w:tcMar>
+              <w:top w:w="100" w:type="dxa"/>
+              <w:left w:w="100" w:type="dxa"/>
+              <w:bottom w:w="100" w:type="dxa"/>
+              <w:right w:w="100" w:type="dxa"/>
+            </w:tcMar>
+          </w:tcPr>
+          <w:p>
+            <w:pPr>
+              <w:widowControl w:val="0"/>
+              <w:spacing w:line="240" w:lineRule="auto"/>
+            </w:pPr>
+            <w:r>
+              <w:t>American Samoa</w:t>
+            </w:r>
+          </w:p>
+        </w:tc>
+        <w:tc>
+          <w:tcPr>
+            <w:tcW w:w="3120" w:type="dxa"/>
+            <w:shd w:val="clear" w:color="auto" w:fill="auto"/>
+            <w:tcMar>
+              <w:top w:w="100" w:type="dxa"/>
+              <w:left w:w="100" w:type="dxa"/>
+              <w:bottom w:w="100" w:type="dxa"/>
+              <w:right w:w="100" w:type="dxa"/>
+            </w:tcMar>
+          </w:tcPr>
+          <w:p>
+            <w:pPr>
+              <w:widowControl w:val="0"/>
+              <w:spacing w:line="240" w:lineRule="auto"/>
+            </w:pPr>
+            <w:r>
+              <w:t>East Asia &amp; Pacific</w:t>
+            </w:r>
+          </w:p>
+        </w:tc>
+        <w:tc>
+          <w:tcPr>
+            <w:tcW w:w="3120" w:type="dxa"/>
+            <w:shd w:val="clear" w:color="auto" w:fill="auto"/>
+            <w:tcMar>
+              <w:top w:w="100" w:type="dxa"/>
+              <w:left w:w="100" w:type="dxa"/>
+              <w:bottom w:w="100" w:type="dxa"/>
+              <w:right w:w="100" w:type="dxa"/>
+            </w:tcMar>
+          </w:tcPr>
+          <w:p>
+            <w:pPr>
+              <w:widowControl w:val="0"/>
+              <w:spacing w:line="240" w:lineRule="auto"/>
+            </w:pPr>
+            <w:r>
+              <w:t>87.50</w:t>
+            </w:r>
+          </w:p>
+        </w:tc>
+      </w:tr>
+      <w:tr>
+        <w:tc>
+          <w:tcPr>
+            <w:tcW w:w="3120" w:type="dxa"/>
+            <w:shd w:val="clear" w:color="auto" w:fill="auto"/>
+            <w:tcMar>
+              <w:top w:w="100" w:type="dxa"/>
+              <w:left w:w="100" w:type="dxa"/>
+              <w:bottom w:w="100" w:type="dxa"/>
+              <w:right w:w="100" w:type="dxa"/>
+            </w:tcMar>
+          </w:tcPr>
+          <w:p>
+            <w:pPr>
+              <w:widowControl w:val="0"/>
+              <w:spacing w:line="240" w:lineRule="auto"/>
+            </w:pPr>
+            <w:r>
+              <w:t>Guyana</w:t>
+            </w:r>
+          </w:p>
+        </w:tc>
+        <w:tc>
+          <w:tcPr>
+            <w:tcW w:w="3120" w:type="dxa"/>
+            <w:shd w:val="clear" w:color="auto" w:fill="auto"/>
+            <w:tcMar>
+              <w:top w:w="100" w:type="dxa"/>
+              <w:left w:w="100" w:type="dxa"/>
+              <w:bottom w:w="100" w:type="dxa"/>
+              <w:right w:w="100" w:type="dxa"/>
+            </w:tcMar>
+          </w:tcPr>
+          <w:p>
+            <w:pPr>
+              <w:widowControl w:val="0"/>
+              <w:spacing w:line="240" w:lineRule="auto"/>
+            </w:pPr>
+            <w:r>
+              <w:t>Latin America &amp; Caribbean</w:t>
+            </w:r>
+          </w:p>
+        </w:tc>
+        <w:tc>
+          <w:tcPr>
+            <w:tcW w:w="3120" w:type="dxa"/>
+            <w:shd w:val="clear" w:color="auto" w:fill="auto"/>
+            <w:tcMar>
+              <w:top w:w="100" w:type="dxa"/>
+              <w:left w:w="100" w:type="dxa"/>
+              <w:bottom w:w="100" w:type="dxa"/>
+              <w:right w:w="100" w:type="dxa"/>
+            </w:tcMar>
+          </w:tcPr>
+          <w:p>
+            <w:pPr>
+              <w:widowControl w:val="0"/>
+              <w:spacing w:line="240" w:lineRule="auto"/>
+            </w:pPr>
+            <w:r>
+              <w:t>83.90</w:t>
+            </w:r>
+          </w:p>
+        </w:tc>
+      </w:tr>
+      <w:tr>
+        <w:tc>
+          <w:tcPr>
+            <w:tcW w:w="3120" w:type="dxa"/>
+            <w:shd w:val="clear" w:color="auto" w:fill="auto"/>
+            <w:tcMar>
+              <w:top w:w="100" w:type="dxa"/>
+              <w:left w:w="100" w:type="dxa"/>
+              <w:bottom w:w="100" w:type="dxa"/>
+              <w:right w:w="100" w:type="dxa"/>
+            </w:tcMar>
+          </w:tcPr>
+          <w:p>
+            <w:pPr>
+              <w:widowControl w:val="0"/>
+              <w:spacing w:line="240" w:lineRule="auto"/>
+            </w:pPr>
+            <w:r>
+              <w:t>Lao PDR</w:t>
+            </w:r>
+          </w:p>
+        </w:tc>
+        <w:tc>
+          <w:tcPr>
+            <w:tcW w:w="3120" w:type="dxa"/>
+            <w:shd w:val="clear" w:color="auto" w:fill="auto"/>
+            <w:tcMar>
+              <w:top w:w="100" w:type="dxa"/>
+              <w:left w:w="100" w:type="dxa"/>
+              <w:bottom w:w="100" w:type="dxa"/>
+              <w:right w:w="100" w:type="dxa"/>
+            </w:tcMar>
+          </w:tcPr>
+          <w:p>
+            <w:pPr>
+              <w:widowControl w:val="0"/>
+              <w:spacing w:line="240" w:lineRule="auto"/>
+            </w:pPr>
+            <w:r>
+              <w:t>East Asia &amp; Pacific</w:t>
+            </w:r>
+          </w:p>
+        </w:tc>
+        <w:tc>
+          <w:tcPr>
+            <w:tcW w:w="3120" w:type="dxa"/>
+            <w:shd w:val="clear" w:color="auto" w:fill="auto"/>
+            <w:tcMar>
+              <w:top w:w="100" w:type="dxa"/>
+              <w:left w:w="100" w:type="dxa"/>
+              <w:bottom w:w="100" w:type="dxa"/>
+              <w:right w:w="100" w:type="dxa"/>
+            </w:tcMar>
+          </w:tcPr>
+          <w:p>
+            <w:pPr>
+              <w:widowControl w:val="0"/>
+              <w:spacing w:line="240" w:lineRule="auto"/>
+            </w:pPr>
+            <w:r>
+              <w:t>82.11</w:t>
+            </w:r>
+          </w:p>
+        </w:tc>
+      </w:tr>
+      <w:tr>
+        <w:tc>
+          <w:tcPr>
+            <w:tcW w:w="3120" w:type="dxa"/>
+            <w:shd w:val="clear" w:color="auto" w:fill="auto"/>
+            <w:tcMar>
+              <w:top w:w="100" w:type="dxa"/>
+              <w:left w:w="100" w:type="dxa"/>
+              <w:bottom w:w="100" w:type="dxa"/>
+              <w:right w:w="100" w:type="dxa"/>
+            </w:tcMar>
+          </w:tcPr>
+          <w:p>
+            <w:pPr>
+              <w:widowControl w:val="0"/>
+              <w:spacing w:line="240" w:lineRule="auto"/>
+            </w:pPr>
+            <w:r>
+              <w:t>Solomon Islands</w:t>
+            </w:r>
+          </w:p>
+        </w:tc>
+        <w:tc>
+          <w:tcPr>
+            <w:tcW w:w="3120" w:type="dxa"/>
+            <w:shd w:val="clear" w:color="auto" w:fill="auto"/>
+            <w:tcMar>
+              <w:top w:w="100" w:type="dxa"/>
+              <w:left w:w="100" w:type="dxa"/>
+              <w:bottom w:w="100" w:type="dxa"/>
+              <w:right w:w="100" w:type="dxa"/>
+            </w:tcMar>
+          </w:tcPr>
+          <w:p>
+            <w:pPr>
+              <w:widowControl w:val="0"/>
+              <w:spacing w:line="240" w:lineRule="auto"/>
+            </w:pPr>
+            <w:r>
+              <w:t>East Asia &amp; Pacific</w:t>
+            </w:r>
+          </w:p>
+        </w:tc>
+        <w:tc>
+          <w:tcPr>
+            <w:tcW w:w="3120" w:type="dxa"/>
+            <w:shd w:val="clear" w:color="auto" w:fill="auto"/>
+            <w:tcMar>
+              <w:top w:w="100" w:type="dxa"/>
+              <w:left w:w="100" w:type="dxa"/>
+              <w:bottom w:w="100" w:type="dxa"/>
+              <w:right w:w="100" w:type="dxa"/>
+            </w:tcMar>
+          </w:tcPr>
+          <w:p>
+            <w:pPr>
+              <w:widowControl w:val="0"/>
+              <w:spacing w:line="240" w:lineRule="auto"/>
+            </w:pPr>
+            <w:r>
+              <w:t>77.86</w:t>
+            </w:r>
           </w:p>
         </w:tc>
       </w:tr>
     </w:tbl>
     <w:p/>
+    <w:p>
+      <w:r>
+        <w:br w:type="page"/>
+      </w:r>
+    </w:p>
     <w:p>
       <w:pPr>
         <w:pStyle w:val="Heading2"/>
@@ -2622,6 +3080,7 @@
       <w:bookmarkStart w:id="7" w:name="_gsx3v1vrukr0" w:colFirst="0" w:colLast="0"/>
       <w:bookmarkEnd w:id="7"/>
       <w:r>
+        <w:lastRenderedPageBreak/>
         <w:t>4. RECOMMENDATIONS</w:t>
       </w:r>
     </w:p>
@@ -2678,6 +3137,27 @@
       </w:pPr>
       <w:r>
         <w:t>5. APPENDIX: SQL queries used</w:t>
+      </w:r>
+    </w:p>
+    <w:p/>
+    <w:p>
+      <w:r>
+        <w:t xml:space="preserve">Look for </w:t>
+      </w:r>
+      <w:r>
+        <w:t>queries</w:t>
+      </w:r>
+      <w:r>
+        <w:t xml:space="preserve"> in the attached file</w:t>
+      </w:r>
+      <w:r>
+        <w:t>: ‘</w:t>
+      </w:r>
+      <w:r>
+        <w:t>ForestQuery</w:t>
+      </w:r>
+      <w:r>
+        <w:t>.sql’</w:t>
       </w:r>
     </w:p>
     <w:p/>
@@ -3690,6 +4170,17 @@
       <w:contextualSpacing/>
     </w:pPr>
   </w:style>
+  <w:style w:type="character" w:styleId="Strong">
+    <w:name w:val="Strong"/>
+    <w:basedOn w:val="DefaultParagraphFont"/>
+    <w:uiPriority w:val="22"/>
+    <w:qFormat/>
+    <w:rsid w:val="006D4663"/>
+    <w:rPr>
+      <w:b/>
+      <w:bCs/>
+    </w:rPr>
+  </w:style>
 </w:styles>
 </file>
 

</xml_diff>

<commit_message>
Conclusions and recommendations in the report
</commit_message>
<xml_diff>
--- a/deforestation_solution_TomaszMarcinKowalski.docx
+++ b/deforestation_solution_TomaszMarcinKowalski.docx
@@ -2564,7 +2564,15 @@
               <w:spacing w:line="240" w:lineRule="auto"/>
             </w:pPr>
             <w:r>
-              <w:t>Micronesia, Fed. Sts.</w:t>
+              <w:t xml:space="preserve">Micronesia, Fed. </w:t>
+            </w:r>
+            <w:proofErr w:type="spellStart"/>
+            <w:r>
+              <w:t>Sts</w:t>
+            </w:r>
+            <w:proofErr w:type="spellEnd"/>
+            <w:r>
+              <w:t>.</w:t>
             </w:r>
           </w:p>
         </w:tc>
@@ -3111,7 +3119,7 @@
         <w:rPr>
           <w:i/>
         </w:rPr>
-        <w:t xml:space="preserve">What have you learned from the World Bank data? </w:t>
+        <w:t>What have you learned from the World Bank data?</w:t>
       </w:r>
     </w:p>
     <w:p>
@@ -3133,6 +3141,227 @@
     </w:p>
     <w:p>
       <w:pPr>
+        <w:rPr>
+          <w:i/>
+        </w:rPr>
+      </w:pPr>
+    </w:p>
+    <w:p>
+      <w:pPr>
+        <w:rPr>
+          <w:iCs/>
+        </w:rPr>
+      </w:pPr>
+      <w:r>
+        <w:rPr>
+          <w:iCs/>
+        </w:rPr>
+        <w:t>Based on analysis from the World Bank, there are signs of further shrinkage of global forest area</w:t>
+      </w:r>
+      <w:r>
+        <w:rPr>
+          <w:iCs/>
+        </w:rPr>
+        <w:t>.</w:t>
+      </w:r>
+      <w:r>
+        <w:rPr>
+          <w:iCs/>
+        </w:rPr>
+        <w:t xml:space="preserve"> </w:t>
+      </w:r>
+      <w:r>
+        <w:rPr>
+          <w:iCs/>
+        </w:rPr>
+        <w:t xml:space="preserve">Most attention should be focused on countries where there has been the greatest percentage reduction in forest </w:t>
+      </w:r>
+      <w:r>
+        <w:rPr>
+          <w:iCs/>
+        </w:rPr>
+        <w:t>area.</w:t>
+      </w:r>
+      <w:r>
+        <w:rPr>
+          <w:iCs/>
+        </w:rPr>
+        <w:t xml:space="preserve"> </w:t>
+      </w:r>
+      <w:r>
+        <w:rPr>
+          <w:iCs/>
+        </w:rPr>
+        <w:t>T</w:t>
+      </w:r>
+      <w:r>
+        <w:rPr>
+          <w:iCs/>
+        </w:rPr>
+        <w:t>hose</w:t>
+      </w:r>
+      <w:r>
+        <w:rPr>
+          <w:iCs/>
+        </w:rPr>
+        <w:t xml:space="preserve"> countries </w:t>
+      </w:r>
+      <w:r>
+        <w:rPr>
+          <w:iCs/>
+        </w:rPr>
+        <w:t>are</w:t>
+      </w:r>
+      <w:r>
+        <w:rPr>
+          <w:iCs/>
+        </w:rPr>
+        <w:t xml:space="preserve"> </w:t>
+      </w:r>
+      <w:r>
+        <w:t>Togo</w:t>
+      </w:r>
+      <w:r>
+        <w:t xml:space="preserve">, </w:t>
+      </w:r>
+      <w:r>
+        <w:t>Nigeria</w:t>
+      </w:r>
+      <w:r>
+        <w:t xml:space="preserve">, </w:t>
+      </w:r>
+      <w:r>
+        <w:t>Uganda</w:t>
+      </w:r>
+      <w:r>
+        <w:t xml:space="preserve">, </w:t>
+      </w:r>
+      <w:r>
+        <w:t>Mauritania</w:t>
+      </w:r>
+      <w:r>
+        <w:t xml:space="preserve"> and </w:t>
+      </w:r>
+      <w:r>
+        <w:t>Honduras</w:t>
+      </w:r>
+      <w:r>
+        <w:t>.</w:t>
+      </w:r>
+      <w:r>
+        <w:rPr>
+          <w:iCs/>
+        </w:rPr>
+        <w:t xml:space="preserve"> </w:t>
+      </w:r>
+      <w:r>
+        <w:rPr>
+          <w:iCs/>
+        </w:rPr>
+        <w:t>F</w:t>
+      </w:r>
+      <w:r>
+        <w:rPr>
+          <w:iCs/>
+        </w:rPr>
+        <w:t xml:space="preserve">our out of five </w:t>
+      </w:r>
+      <w:r>
+        <w:rPr>
+          <w:iCs/>
+        </w:rPr>
+        <w:t xml:space="preserve">those </w:t>
+      </w:r>
+      <w:r>
+        <w:rPr>
+          <w:iCs/>
+        </w:rPr>
+        <w:t>countries a</w:t>
+      </w:r>
+      <w:r>
+        <w:rPr>
+          <w:iCs/>
+        </w:rPr>
+        <w:t>re</w:t>
+      </w:r>
+      <w:r>
+        <w:rPr>
+          <w:iCs/>
+        </w:rPr>
+        <w:t xml:space="preserve"> located in</w:t>
+      </w:r>
+      <w:r>
+        <w:rPr>
+          <w:iCs/>
+        </w:rPr>
+        <w:t xml:space="preserve"> the</w:t>
+      </w:r>
+      <w:r>
+        <w:rPr>
+          <w:iCs/>
+        </w:rPr>
+        <w:t xml:space="preserve"> </w:t>
+      </w:r>
+      <w:r>
+        <w:t>Sub-Saharan Africa</w:t>
+      </w:r>
+      <w:r>
+        <w:t xml:space="preserve"> region </w:t>
+      </w:r>
+      <w:r>
+        <w:t xml:space="preserve">and </w:t>
+      </w:r>
+      <w:r>
+        <w:t xml:space="preserve">all </w:t>
+      </w:r>
+      <w:r>
+        <w:t>have</w:t>
+      </w:r>
+      <w:r>
+        <w:t xml:space="preserve"> low</w:t>
+      </w:r>
+      <w:r>
+        <w:t xml:space="preserve"> </w:t>
+      </w:r>
+      <w:r>
+        <w:t>to</w:t>
+      </w:r>
+      <w:r>
+        <w:t xml:space="preserve"> lower middle income.</w:t>
+      </w:r>
+      <w:r>
+        <w:t xml:space="preserve"> </w:t>
+      </w:r>
+      <w:r>
+        <w:t xml:space="preserve">It is important to assess the reasons for the decline in forest cover in these regions. Whether this is due to </w:t>
+      </w:r>
+      <w:r>
+        <w:t>sourcing of exotic wood</w:t>
+      </w:r>
+      <w:r>
+        <w:t>, agriculture, fires or climate change</w:t>
+      </w:r>
+      <w:r>
+        <w:t>s</w:t>
+      </w:r>
+      <w:r>
+        <w:t>.</w:t>
+      </w:r>
+      <w:r>
+        <w:t xml:space="preserve"> </w:t>
+      </w:r>
+      <w:r>
+        <w:t xml:space="preserve">A good example of a country that has increased its forest area is China. This case should be studied and recommendations made for </w:t>
+      </w:r>
+      <w:r>
+        <w:t>low income</w:t>
+      </w:r>
+      <w:r>
+        <w:t xml:space="preserve"> countries.</w:t>
+      </w:r>
+    </w:p>
+    <w:p>
+      <w:pPr>
         <w:pStyle w:val="Heading2"/>
       </w:pPr>
       <w:r>
@@ -3169,6 +3398,56 @@
     </w:sectPr>
   </w:body>
 </w:document>
+</file>
+
+<file path=word/endnotes.xml><?xml version="1.0" encoding="utf-8"?>
+<w:endnotes xmlns:wpc="http://schemas.microsoft.com/office/word/2010/wordprocessingCanvas" xmlns:cx="http://schemas.microsoft.com/office/drawing/2014/chartex" xmlns:cx1="http://schemas.microsoft.com/office/drawing/2015/9/8/chartex" xmlns:cx2="http://schemas.microsoft.com/office/drawing/2015/10/21/chartex" xmlns:cx3="http://schemas.microsoft.com/office/drawing/2016/5/9/chartex" xmlns:cx4="http://schemas.microsoft.com/office/drawing/2016/5/10/chartex" xmlns:cx5="http://schemas.microsoft.com/office/drawing/2016/5/11/chartex" xmlns:cx6="http://schemas.microsoft.com/office/drawing/2016/5/12/chartex" xmlns:cx7="http://schemas.microsoft.com/office/drawing/2016/5/13/chartex" xmlns:cx8="http://schemas.microsoft.com/office/drawing/2016/5/14/chartex" xmlns:mc="http://schemas.openxmlformats.org/markup-compatibility/2006" xmlns:aink="http://schemas.microsoft.com/office/drawing/2016/ink" xmlns:am3d="http://schemas.microsoft.com/office/drawing/2017/model3d" xmlns:o="urn:schemas-microsoft-com:office:office" xmlns:r="http://schemas.openxmlformats.org/officeDocument/2006/relationships" xmlns:m="http://schemas.openxmlformats.org/officeDocument/2006/math" xmlns:v="urn:schemas-microsoft-com:vml" xmlns:wp14="http://schemas.microsoft.com/office/word/2010/wordprocessingDrawing" xmlns:wp="http://schemas.openxmlformats.org/drawingml/2006/wordprocessingDrawing" xmlns:w10="urn:schemas-microsoft-com:office:word" xmlns:w="http://schemas.openxmlformats.org/wordprocessingml/2006/main" xmlns:w14="http://schemas.microsoft.com/office/word/2010/wordml" xmlns:w15="http://schemas.microsoft.com/office/word/2012/wordml" xmlns:w16cex="http://schemas.microsoft.com/office/word/2018/wordml/cex" xmlns:w16cid="http://schemas.microsoft.com/office/word/2016/wordml/cid" xmlns:w16="http://schemas.microsoft.com/office/word/2018/wordml" xmlns:w16sdtdh="http://schemas.microsoft.com/office/word/2020/wordml/sdtdatahash" xmlns:w16se="http://schemas.microsoft.com/office/word/2015/wordml/symex" xmlns:wpg="http://schemas.microsoft.com/office/word/2010/wordprocessingGroup" xmlns:wpi="http://schemas.microsoft.com/office/word/2010/wordprocessingInk" xmlns:wne="http://schemas.microsoft.com/office/word/2006/wordml" xmlns:wps="http://schemas.microsoft.com/office/word/2010/wordprocessingShape" mc:Ignorable="w14 w15 w16se w16cid w16 w16cex w16sdtdh wp14">
+  <w:endnote w:type="separator" w:id="-1">
+    <w:p>
+      <w:pPr>
+        <w:spacing w:line="240" w:lineRule="auto"/>
+      </w:pPr>
+      <w:r>
+        <w:separator/>
+      </w:r>
+    </w:p>
+  </w:endnote>
+  <w:endnote w:type="continuationSeparator" w:id="0">
+    <w:p>
+      <w:pPr>
+        <w:spacing w:line="240" w:lineRule="auto"/>
+      </w:pPr>
+      <w:r>
+        <w:continuationSeparator/>
+      </w:r>
+    </w:p>
+  </w:endnote>
+</w:endnotes>
+</file>
+
+<file path=word/footnotes.xml><?xml version="1.0" encoding="utf-8"?>
+<w:footnotes xmlns:wpc="http://schemas.microsoft.com/office/word/2010/wordprocessingCanvas" xmlns:cx="http://schemas.microsoft.com/office/drawing/2014/chartex" xmlns:cx1="http://schemas.microsoft.com/office/drawing/2015/9/8/chartex" xmlns:cx2="http://schemas.microsoft.com/office/drawing/2015/10/21/chartex" xmlns:cx3="http://schemas.microsoft.com/office/drawing/2016/5/9/chartex" xmlns:cx4="http://schemas.microsoft.com/office/drawing/2016/5/10/chartex" xmlns:cx5="http://schemas.microsoft.com/office/drawing/2016/5/11/chartex" xmlns:cx6="http://schemas.microsoft.com/office/drawing/2016/5/12/chartex" xmlns:cx7="http://schemas.microsoft.com/office/drawing/2016/5/13/chartex" xmlns:cx8="http://schemas.microsoft.com/office/drawing/2016/5/14/chartex" xmlns:mc="http://schemas.openxmlformats.org/markup-compatibility/2006" xmlns:aink="http://schemas.microsoft.com/office/drawing/2016/ink" xmlns:am3d="http://schemas.microsoft.com/office/drawing/2017/model3d" xmlns:o="urn:schemas-microsoft-com:office:office" xmlns:r="http://schemas.openxmlformats.org/officeDocument/2006/relationships" xmlns:m="http://schemas.openxmlformats.org/officeDocument/2006/math" xmlns:v="urn:schemas-microsoft-com:vml" xmlns:wp14="http://schemas.microsoft.com/office/word/2010/wordprocessingDrawing" xmlns:wp="http://schemas.openxmlformats.org/drawingml/2006/wordprocessingDrawing" xmlns:w10="urn:schemas-microsoft-com:office:word" xmlns:w="http://schemas.openxmlformats.org/wordprocessingml/2006/main" xmlns:w14="http://schemas.microsoft.com/office/word/2010/wordml" xmlns:w15="http://schemas.microsoft.com/office/word/2012/wordml" xmlns:w16cex="http://schemas.microsoft.com/office/word/2018/wordml/cex" xmlns:w16cid="http://schemas.microsoft.com/office/word/2016/wordml/cid" xmlns:w16="http://schemas.microsoft.com/office/word/2018/wordml" xmlns:w16sdtdh="http://schemas.microsoft.com/office/word/2020/wordml/sdtdatahash" xmlns:w16se="http://schemas.microsoft.com/office/word/2015/wordml/symex" xmlns:wpg="http://schemas.microsoft.com/office/word/2010/wordprocessingGroup" xmlns:wpi="http://schemas.microsoft.com/office/word/2010/wordprocessingInk" xmlns:wne="http://schemas.microsoft.com/office/word/2006/wordml" xmlns:wps="http://schemas.microsoft.com/office/word/2010/wordprocessingShape" mc:Ignorable="w14 w15 w16se w16cid w16 w16cex w16sdtdh wp14">
+  <w:footnote w:type="separator" w:id="-1">
+    <w:p>
+      <w:pPr>
+        <w:spacing w:line="240" w:lineRule="auto"/>
+      </w:pPr>
+      <w:r>
+        <w:separator/>
+      </w:r>
+    </w:p>
+  </w:footnote>
+  <w:footnote w:type="continuationSeparator" w:id="0">
+    <w:p>
+      <w:pPr>
+        <w:spacing w:line="240" w:lineRule="auto"/>
+      </w:pPr>
+      <w:r>
+        <w:continuationSeparator/>
+      </w:r>
+    </w:p>
+  </w:footnote>
+</w:footnotes>
 </file>
 
 <file path=word/numbering.xml><?xml version="1.0" encoding="utf-8"?>
@@ -4181,6 +4460,50 @@
       <w:bCs/>
     </w:rPr>
   </w:style>
+  <w:style w:type="paragraph" w:styleId="Header">
+    <w:name w:val="header"/>
+    <w:basedOn w:val="Normal"/>
+    <w:link w:val="HeaderChar"/>
+    <w:uiPriority w:val="99"/>
+    <w:unhideWhenUsed/>
+    <w:rsid w:val="0093447F"/>
+    <w:pPr>
+      <w:tabs>
+        <w:tab w:val="center" w:pos="4536"/>
+        <w:tab w:val="right" w:pos="9072"/>
+      </w:tabs>
+      <w:spacing w:line="240" w:lineRule="auto"/>
+    </w:pPr>
+  </w:style>
+  <w:style w:type="character" w:customStyle="1" w:styleId="HeaderChar">
+    <w:name w:val="Header Char"/>
+    <w:basedOn w:val="DefaultParagraphFont"/>
+    <w:link w:val="Header"/>
+    <w:uiPriority w:val="99"/>
+    <w:rsid w:val="0093447F"/>
+  </w:style>
+  <w:style w:type="paragraph" w:styleId="Footer">
+    <w:name w:val="footer"/>
+    <w:basedOn w:val="Normal"/>
+    <w:link w:val="FooterChar"/>
+    <w:uiPriority w:val="99"/>
+    <w:unhideWhenUsed/>
+    <w:rsid w:val="0093447F"/>
+    <w:pPr>
+      <w:tabs>
+        <w:tab w:val="center" w:pos="4536"/>
+        <w:tab w:val="right" w:pos="9072"/>
+      </w:tabs>
+      <w:spacing w:line="240" w:lineRule="auto"/>
+    </w:pPr>
+  </w:style>
+  <w:style w:type="character" w:customStyle="1" w:styleId="FooterChar">
+    <w:name w:val="Footer Char"/>
+    <w:basedOn w:val="DefaultParagraphFont"/>
+    <w:link w:val="Footer"/>
+    <w:uiPriority w:val="99"/>
+    <w:rsid w:val="0093447F"/>
+  </w:style>
 </w:styles>
 </file>
 

</xml_diff>